<commit_message>
modifications to input data to help in data cleaning, renaming columns etc
</commit_message>
<xml_diff>
--- a/doc/PrelimMemo_Oct12.docx
+++ b/doc/PrelimMemo_Oct12.docx
@@ -50,9 +50,9 @@
           <w:noProof/>
         </w:rPr>
         <w:drawing>
-          <wp:inline distT="0" distB="0" distL="0" distR="0" wp14:anchorId="46A19BFD" wp14:editId="622ACB40">
-            <wp:extent cx="3648317" cy="2743200"/>
-            <wp:effectExtent l="0" t="0" r="9525" b="0"/>
+          <wp:inline distT="0" distB="0" distL="0" distR="0" wp14:anchorId="46A19BFD" wp14:editId="44B3E2C7">
+            <wp:extent cx="3356716" cy="2523944"/>
+            <wp:effectExtent l="0" t="0" r="0" b="0"/>
             <wp:docPr id="1" name="Picture 1"/>
             <wp:cNvGraphicFramePr>
               <a:graphicFrameLocks xmlns:a="http://schemas.openxmlformats.org/drawingml/2006/main" noChangeAspect="1"/>
@@ -73,7 +73,7 @@
                   <pic:spPr>
                     <a:xfrm>
                       <a:off x="0" y="0"/>
-                      <a:ext cx="3699292" cy="2781529"/>
+                      <a:ext cx="3422845" cy="2573667"/>
                     </a:xfrm>
                     <a:prstGeom prst="rect">
                       <a:avLst/>
@@ -369,7 +369,13 @@
           </w:tcPr>
           <w:p>
             <w:r>
-              <w:t>Texas-wide used, Mean Model Used</w:t>
+              <w:t xml:space="preserve">Texas-wide </w:t>
+            </w:r>
+            <w:r>
+              <w:t>U</w:t>
+            </w:r>
+            <w:r>
+              <w:t>sed, Mean Model Used</w:t>
             </w:r>
           </w:p>
         </w:tc>
@@ -468,10 +474,7 @@
           </w:tcPr>
           <w:p>
             <w:r>
-              <w:t>Historical</w:t>
-            </w:r>
-            <w:r>
-              <w:t xml:space="preserve"> </w:t>
+              <w:t xml:space="preserve">Historical </w:t>
             </w:r>
             <w:r>
               <w:t xml:space="preserve">US Natural Gas Price </w:t>
@@ -502,10 +505,7 @@
               <w:t>Monthly available</w:t>
             </w:r>
             <w:r>
-              <w:t xml:space="preserve">, </w:t>
-            </w:r>
-            <w:r>
-              <w:t>Industrial Used</w:t>
+              <w:t>, Industrial Used</w:t>
             </w:r>
           </w:p>
         </w:tc>
@@ -564,6 +564,9 @@
             <w:r>
               <w:t>Extrapolate for 2027-2039</w:t>
             </w:r>
+            <w:r>
+              <w:t>, not yet included in model</w:t>
+            </w:r>
           </w:p>
         </w:tc>
         <w:tc>
@@ -704,6 +707,7 @@
           </w:tcPr>
           <w:p>
             <w:r>
+              <w:lastRenderedPageBreak/>
               <w:t>Capacity-Weighted Average Renewable Costs</w:t>
             </w:r>
           </w:p>
@@ -735,11 +739,7 @@
               <w:t xml:space="preserve"> exponentially</w:t>
             </w:r>
             <w:r>
-              <w:t xml:space="preserve"> for </w:t>
-            </w:r>
-            <w:r>
-              <w:lastRenderedPageBreak/>
-              <w:t>years outside range, past and future</w:t>
+              <w:t xml:space="preserve"> for years outside range, past and future</w:t>
             </w:r>
           </w:p>
         </w:tc>
@@ -749,7 +749,6 @@
           </w:tcPr>
           <w:p>
             <w:r>
-              <w:lastRenderedPageBreak/>
               <w:t>2013-2018</w:t>
             </w:r>
           </w:p>
@@ -826,7 +825,63 @@
         <w:t xml:space="preserve"> energy costs</w:t>
       </w:r>
     </w:p>
+    <w:p>
+      <w:pPr>
+        <w:pStyle w:val="Heading1"/>
+      </w:pPr>
+      <w:r>
+        <w:t>Assumptions and Limitations</w:t>
+      </w:r>
+    </w:p>
     <w:p/>
+    <w:p>
+      <w:pPr>
+        <w:pStyle w:val="ListParagraph"/>
+        <w:numPr>
+          <w:ilvl w:val="0"/>
+          <w:numId w:val="1"/>
+        </w:numPr>
+      </w:pPr>
+      <w:r>
+        <w:t>Aggregation</w:t>
+      </w:r>
+    </w:p>
+    <w:p>
+      <w:pPr>
+        <w:pStyle w:val="ListParagraph"/>
+        <w:numPr>
+          <w:ilvl w:val="0"/>
+          <w:numId w:val="1"/>
+        </w:numPr>
+      </w:pPr>
+      <w:r>
+        <w:t>Extrapolation for Renewable costs</w:t>
+      </w:r>
+    </w:p>
+    <w:p>
+      <w:pPr>
+        <w:pStyle w:val="ListParagraph"/>
+        <w:numPr>
+          <w:ilvl w:val="0"/>
+          <w:numId w:val="1"/>
+        </w:numPr>
+      </w:pPr>
+      <w:r>
+        <w:t>Flat GDP growth rate (used ERCOT’s assumptions)</w:t>
+      </w:r>
+    </w:p>
+    <w:p>
+      <w:pPr>
+        <w:pStyle w:val="ListParagraph"/>
+        <w:numPr>
+          <w:ilvl w:val="0"/>
+          <w:numId w:val="1"/>
+        </w:numPr>
+      </w:pPr>
+      <w:r>
+        <w:t>Temperature forecasts a very aggregate</w:t>
+      </w:r>
+    </w:p>
     <w:sectPr>
       <w:pgSz w:w="12240" w:h="15840"/>
       <w:pgMar w:top="1440" w:right="1440" w:bottom="1440" w:left="1440" w:header="720" w:footer="720" w:gutter="0"/>
@@ -842,7 +897,7 @@
   <w:abstractNum w:abstractNumId="0" w15:restartNumberingAfterBreak="0">
     <w:nsid w:val="3E7A14BF"/>
     <w:multiLevelType w:val="hybridMultilevel"/>
-    <w:tmpl w:val="4C886490"/>
+    <w:tmpl w:val="7C0672EC"/>
     <w:lvl w:ilvl="0" w:tplc="04090001">
       <w:start w:val="1"/>
       <w:numFmt w:val="bullet"/>

</xml_diff>

<commit_message>
draft prelim memo, model output, soft complete
</commit_message>
<xml_diff>
--- a/doc/PrelimMemo_Oct12.docx
+++ b/doc/PrelimMemo_Oct12.docx
@@ -5,6 +5,15 @@
     <w:p>
       <w:pPr>
         <w:pStyle w:val="Heading1"/>
+        <w:jc w:val="center"/>
+      </w:pPr>
+      <w:r>
+        <w:t>Preliminary Memo</w:t>
+      </w:r>
+    </w:p>
+    <w:p>
+      <w:pPr>
+        <w:pStyle w:val="Heading1"/>
       </w:pPr>
       <w:r>
         <w:t>Data</w:t>
@@ -12,12 +21,12 @@
     </w:p>
     <w:p>
       <w:r>
-        <w:t>The data sources I used to inform my model are as listed in Table 1.</w:t>
-      </w:r>
-      <w:r>
-        <w:t xml:space="preserve"> These predictors were selected with guidance from the </w:t>
-      </w:r>
-      <w:hyperlink r:id="rId5" w:history="1">
+        <w:t>ERCOT’s</w:t>
+      </w:r>
+      <w:r>
+        <w:t xml:space="preserve"> </w:t>
+      </w:r>
+      <w:hyperlink r:id="rId7" w:history="1">
         <w:r>
           <w:rPr>
             <w:rStyle w:val="Hyperlink"/>
@@ -26,64 +35,40 @@
         </w:r>
       </w:hyperlink>
       <w:r>
-        <w:t>, with the relevant figure shown below, generated by a survey of ERCOT stakeholders. Note here that natural gas prices</w:t>
-      </w:r>
-      <w:r>
-        <w:t>, Texas GDP, renewable energy capital costs,</w:t>
-      </w:r>
-      <w:r>
-        <w:t xml:space="preserve"> and weather conditions, </w:t>
-      </w:r>
-      <w:r>
-        <w:t xml:space="preserve">all </w:t>
-      </w:r>
-      <w:r>
-        <w:t>included as predictors in my model, are listed among the most important drivers in the ERCOT grid.</w:t>
-      </w:r>
-    </w:p>
-    <w:p>
-      <w:pPr>
-        <w:jc w:val="center"/>
-      </w:pPr>
-      <w:r>
-        <w:rPr>
-          <w:noProof/>
-        </w:rPr>
-        <w:drawing>
-          <wp:inline distT="0" distB="0" distL="0" distR="0" wp14:anchorId="46A19BFD" wp14:editId="44B3E2C7">
-            <wp:extent cx="3356716" cy="2523944"/>
-            <wp:effectExtent l="0" t="0" r="0" b="0"/>
-            <wp:docPr id="1" name="Picture 1"/>
-            <wp:cNvGraphicFramePr>
-              <a:graphicFrameLocks xmlns:a="http://schemas.openxmlformats.org/drawingml/2006/main" noChangeAspect="1"/>
-            </wp:cNvGraphicFramePr>
-            <a:graphic xmlns:a="http://schemas.openxmlformats.org/drawingml/2006/main">
-              <a:graphicData uri="http://schemas.openxmlformats.org/drawingml/2006/picture">
-                <pic:pic xmlns:pic="http://schemas.openxmlformats.org/drawingml/2006/picture">
-                  <pic:nvPicPr>
-                    <pic:cNvPr id="1" name=""/>
-                    <pic:cNvPicPr/>
-                  </pic:nvPicPr>
-                  <pic:blipFill>
-                    <a:blip r:embed="rId6"/>
-                    <a:stretch>
-                      <a:fillRect/>
-                    </a:stretch>
-                  </pic:blipFill>
-                  <pic:spPr>
-                    <a:xfrm>
-                      <a:off x="0" y="0"/>
-                      <a:ext cx="3422845" cy="2573667"/>
-                    </a:xfrm>
-                    <a:prstGeom prst="rect">
-                      <a:avLst/>
-                    </a:prstGeom>
-                  </pic:spPr>
-                </pic:pic>
-              </a:graphicData>
-            </a:graphic>
-          </wp:inline>
-        </w:drawing>
+        <w:t xml:space="preserve"> was central in my selection of future LMP predictions, specifically the data presented in its Figure I.1. Figure I.1 in the LSTA was </w:t>
+      </w:r>
+      <w:r>
+        <w:t xml:space="preserve">generated by a survey of ERCOT stakeholders. </w:t>
+      </w:r>
+      <w:r>
+        <w:t xml:space="preserve">They concluded that the key drivers for the ERCOT grid were Texas economic conditions, natural gas prices, capital costs for renewable energy, environmental regulations, and weather conditions, followed by several less significant drivers. Therefore, I selected natural gas </w:t>
+      </w:r>
+      <w:r>
+        <w:t>prices</w:t>
+      </w:r>
+      <w:r>
+        <w:t xml:space="preserve">, Texas GDP, </w:t>
+      </w:r>
+      <w:r>
+        <w:t xml:space="preserve">and </w:t>
+      </w:r>
+      <w:r>
+        <w:t>renewable energy capital c</w:t>
+      </w:r>
+      <w:r>
+        <w:t>osts</w:t>
+      </w:r>
+      <w:r>
+        <w:t xml:space="preserve"> as predictors in my model, </w:t>
+      </w:r>
+      <w:r>
+        <w:t>along with year, season, and peak versus off peak timing</w:t>
+      </w:r>
+      <w:r>
+        <w:t>.</w:t>
+      </w:r>
+      <w:r>
+        <w:t xml:space="preserve"> Table 1 summarizes the data I used in my model and their sources.</w:t>
       </w:r>
     </w:p>
     <w:tbl>
@@ -243,7 +228,7 @@
             <w:tcW w:w="1739" w:type="dxa"/>
           </w:tcPr>
           <w:p>
-            <w:hyperlink r:id="rId7" w:history="1">
+            <w:hyperlink r:id="rId8" w:history="1">
               <w:r>
                 <w:rPr>
                   <w:rStyle w:val="Hyperlink"/>
@@ -296,7 +281,7 @@
             <w:tcW w:w="1739" w:type="dxa"/>
           </w:tcPr>
           <w:p>
-            <w:hyperlink r:id="rId8" w:history="1">
+            <w:hyperlink r:id="rId9" w:history="1">
               <w:r>
                 <w:rPr>
                   <w:rStyle w:val="Hyperlink"/>
@@ -353,7 +338,7 @@
             <w:tcW w:w="1739" w:type="dxa"/>
           </w:tcPr>
           <w:p>
-            <w:hyperlink r:id="rId9" w:history="1">
+            <w:hyperlink r:id="rId10" w:history="1">
               <w:r>
                 <w:rPr>
                   <w:rStyle w:val="Hyperlink"/>
@@ -422,7 +407,7 @@
             <w:tcW w:w="1739" w:type="dxa"/>
           </w:tcPr>
           <w:p>
-            <w:hyperlink r:id="rId10" w:anchor="/?id=13-AEO2018&amp;cases=ref2018&amp;sourcekey=0" w:history="1">
+            <w:hyperlink r:id="rId11" w:anchor="/?id=13-AEO2018&amp;cases=ref2018&amp;sourcekey=0" w:history="1">
               <w:r>
                 <w:rPr>
                   <w:rStyle w:val="Hyperlink"/>
@@ -486,7 +471,7 @@
             <w:tcW w:w="1739" w:type="dxa"/>
           </w:tcPr>
           <w:p>
-            <w:hyperlink r:id="rId11" w:history="1">
+            <w:hyperlink r:id="rId12" w:history="1">
               <w:r>
                 <w:rPr>
                   <w:rStyle w:val="Hyperlink"/>
@@ -546,7 +531,7 @@
             <w:tcW w:w="1739" w:type="dxa"/>
           </w:tcPr>
           <w:p>
-            <w:hyperlink r:id="rId12" w:history="1">
+            <w:hyperlink r:id="rId13" w:history="1">
               <w:r>
                 <w:rPr>
                   <w:rStyle w:val="Hyperlink"/>
@@ -606,7 +591,7 @@
             <w:tcW w:w="1739" w:type="dxa"/>
           </w:tcPr>
           <w:p>
-            <w:hyperlink r:id="rId13" w:history="1">
+            <w:hyperlink r:id="rId14" w:history="1">
               <w:r>
                 <w:rPr>
                   <w:rStyle w:val="Hyperlink"/>
@@ -659,7 +644,7 @@
             <w:tcW w:w="1739" w:type="dxa"/>
           </w:tcPr>
           <w:p>
-            <w:hyperlink r:id="rId14" w:history="1">
+            <w:hyperlink r:id="rId15" w:history="1">
               <w:r>
                 <w:rPr>
                   <w:rStyle w:val="Hyperlink"/>
@@ -707,7 +692,6 @@
           </w:tcPr>
           <w:p>
             <w:r>
-              <w:lastRenderedPageBreak/>
               <w:t>Capacity-Weighted Average Renewable Costs</w:t>
             </w:r>
           </w:p>
@@ -717,7 +701,7 @@
             <w:tcW w:w="1739" w:type="dxa"/>
           </w:tcPr>
           <w:p>
-            <w:hyperlink r:id="rId15" w:history="1">
+            <w:hyperlink r:id="rId16" w:history="1">
               <w:r>
                 <w:rPr>
                   <w:rStyle w:val="Hyperlink"/>
@@ -776,53 +760,39 @@
     </w:p>
     <w:p>
       <w:r>
-        <w:t>BAU</w:t>
-      </w:r>
-    </w:p>
-    <w:p>
-      <w:r>
-        <w:t>High economic growth:</w:t>
-      </w:r>
-    </w:p>
-    <w:p>
-      <w:pPr>
-        <w:pStyle w:val="ListParagraph"/>
-        <w:numPr>
-          <w:ilvl w:val="0"/>
-          <w:numId w:val="1"/>
-        </w:numPr>
-      </w:pPr>
-      <w:r>
-        <w:t xml:space="preserve">Affects </w:t>
-      </w:r>
-      <w:r>
-        <w:t xml:space="preserve">GDP </w:t>
-      </w:r>
-      <w:r>
-        <w:t>growth rate and NG prices</w:t>
-      </w:r>
-    </w:p>
-    <w:p>
-      <w:r>
-        <w:t>High Renewable Penetration:</w:t>
-      </w:r>
-    </w:p>
-    <w:p>
-      <w:pPr>
-        <w:pStyle w:val="ListParagraph"/>
-        <w:numPr>
-          <w:ilvl w:val="0"/>
-          <w:numId w:val="1"/>
-        </w:numPr>
-      </w:pPr>
-      <w:r>
-        <w:t xml:space="preserve">Affects </w:t>
-      </w:r>
-      <w:r>
-        <w:t>renewable</w:t>
-      </w:r>
-      <w:r>
-        <w:t xml:space="preserve"> energy costs</w:t>
+        <w:t xml:space="preserve">ERCOT’s </w:t>
+      </w:r>
+      <w:hyperlink r:id="rId17" w:history="1">
+        <w:r>
+          <w:rPr>
+            <w:rStyle w:val="Hyperlink"/>
+          </w:rPr>
+          <w:t>2018 LTSA report</w:t>
+        </w:r>
+      </w:hyperlink>
+      <w:r>
+        <w:t xml:space="preserve"> also provided guidance on scenarios likely to impact the ERCOT grid and thus future prices. </w:t>
+      </w:r>
+      <w:r>
+        <w:t xml:space="preserve">Two of the scenarios it discusses are (1) High Economic Growth and (2) High Renewable Penetration. My third scenario was (3) the Base Case. Forecasts for the next 20 years for </w:t>
+      </w:r>
+      <w:r>
+        <w:t>all</w:t>
+      </w:r>
+      <w:r>
+        <w:t xml:space="preserve"> my </w:t>
+      </w:r>
+      <w:r>
+        <w:lastRenderedPageBreak/>
+        <w:t xml:space="preserve">predictors were available with the exception of renewables capital costs, which I extrapolated by fitting an exponential model to the available data. </w:t>
+      </w:r>
+    </w:p>
+    <w:p>
+      <w:r>
+        <w:t xml:space="preserve"> (1) the Base Case was predicted using the available forecasts data from Table 1. For (2) the High Economic Growth scenario, EIA provides its own predictions of natural gas prices under high economic growth, and ERCOT describes an annual GDP increase of 2.2% rather than the 1.4% in the base case. Again, future LMPs were predicted using forecasts as predictors, this time with 2.2% GDP growth and High Economic Growth conditions gas prices in place of the base case numbers.  For (3) the High Renewable Penetration, it was assumed that this adoption was driven by lower renewable energy costs, so forecasted renewable energy capital costs were multiplied by a discount factor (assumed to be 0.9)</w:t>
+      </w:r>
+      <w:r>
+        <w:t>. Future LMPs were once more predicted using the forecast data from Table 1, with the substitution of the discounted renewable energy capital cost forecasts.</w:t>
       </w:r>
     </w:p>
     <w:p>
@@ -830,59 +800,1493 @@
         <w:pStyle w:val="Heading1"/>
       </w:pPr>
       <w:r>
-        <w:t>Assumptions and Limitations</w:t>
+        <w:t>Aggregation</w:t>
+      </w:r>
+    </w:p>
+    <w:p>
+      <w:r>
+        <w:t>Historical LMPs were aggregated by season (“summer” as April through October and “non-summer” as the rest of the year) and peak (hours 8 though 23 in the summer and 1 and 24 in the non-summer) and off-peak the rest of the time. This aggregation was done in part because the financial models that will use the LMP predictions as inputs will likely not need a higher temporal resolution and because the forecast data available was generally only at 1 year temporal resolution, making finer prediction difficult and likely inaccurate. Historical LMPs in each of the time-categories (summer peak, summer off-peak, non-summer peak, and non-summer off-peak) were averaged by median value in that year, though other functions such as mean or max could be computed, depending on the requirements of downstream models. Therefore, my model predicts the median LMP in each load zone, each year from 2020-2039, in each of the four time-categories.</w:t>
+      </w:r>
+    </w:p>
+    <w:p>
+      <w:pPr>
+        <w:pStyle w:val="Heading1"/>
+      </w:pPr>
+      <w:r>
+        <w:t>Model</w:t>
+      </w:r>
+    </w:p>
+    <w:p>
+      <w:r>
+        <w:t>I used linear regression to fit a model to LMPs from 2011 to 2019. I then applied this model to 2020 to 2039 to predict future LMPs. My model is of the following form:</w:t>
+      </w:r>
+    </w:p>
+    <w:p>
+      <w:pPr>
+        <w:rPr>
+          <w:rFonts w:eastAsiaTheme="minorEastAsia"/>
+        </w:rPr>
+      </w:pPr>
+      <m:oMathPara>
+        <m:oMath>
+          <m:r>
+            <w:rPr>
+              <w:rFonts w:ascii="Cambria Math" w:hAnsi="Cambria Math"/>
+            </w:rPr>
+            <m:t>Price=</m:t>
+          </m:r>
+          <m:sSub>
+            <m:sSubPr>
+              <m:ctrlPr>
+                <w:rPr>
+                  <w:rFonts w:ascii="Cambria Math" w:hAnsi="Cambria Math"/>
+                  <w:i/>
+                </w:rPr>
+              </m:ctrlPr>
+            </m:sSubPr>
+            <m:e>
+              <m:r>
+                <w:rPr>
+                  <w:rFonts w:ascii="Cambria Math" w:hAnsi="Cambria Math"/>
+                </w:rPr>
+                <m:t>a</m:t>
+              </m:r>
+            </m:e>
+            <m:sub>
+              <m:r>
+                <w:rPr>
+                  <w:rFonts w:ascii="Cambria Math" w:hAnsi="Cambria Math"/>
+                </w:rPr>
+                <m:t>0</m:t>
+              </m:r>
+            </m:sub>
+          </m:sSub>
+          <m:r>
+            <w:rPr>
+              <w:rFonts w:ascii="Cambria Math" w:hAnsi="Cambria Math"/>
+            </w:rPr>
+            <m:t>+</m:t>
+          </m:r>
+          <m:sSub>
+            <m:sSubPr>
+              <m:ctrlPr>
+                <w:rPr>
+                  <w:rFonts w:ascii="Cambria Math" w:hAnsi="Cambria Math"/>
+                  <w:i/>
+                </w:rPr>
+              </m:ctrlPr>
+            </m:sSubPr>
+            <m:e>
+              <m:r>
+                <w:rPr>
+                  <w:rFonts w:ascii="Cambria Math" w:hAnsi="Cambria Math"/>
+                </w:rPr>
+                <m:t>a</m:t>
+              </m:r>
+            </m:e>
+            <m:sub>
+              <m:r>
+                <w:rPr>
+                  <w:rFonts w:ascii="Cambria Math" w:hAnsi="Cambria Math"/>
+                </w:rPr>
+                <m:t>1</m:t>
+              </m:r>
+            </m:sub>
+          </m:sSub>
+          <m:r>
+            <w:rPr>
+              <w:rFonts w:ascii="Cambria Math" w:hAnsi="Cambria Math"/>
+            </w:rPr>
+            <m:t>Year+</m:t>
+          </m:r>
+          <m:sSub>
+            <m:sSubPr>
+              <m:ctrlPr>
+                <w:rPr>
+                  <w:rFonts w:ascii="Cambria Math" w:hAnsi="Cambria Math"/>
+                  <w:i/>
+                </w:rPr>
+              </m:ctrlPr>
+            </m:sSubPr>
+            <m:e>
+              <m:r>
+                <w:rPr>
+                  <w:rFonts w:ascii="Cambria Math" w:hAnsi="Cambria Math"/>
+                </w:rPr>
+                <m:t>a</m:t>
+              </m:r>
+            </m:e>
+            <m:sub>
+              <m:r>
+                <w:rPr>
+                  <w:rFonts w:ascii="Cambria Math" w:hAnsi="Cambria Math"/>
+                </w:rPr>
+                <m:t>2</m:t>
+              </m:r>
+            </m:sub>
+          </m:sSub>
+          <m:r>
+            <w:rPr>
+              <w:rFonts w:ascii="Cambria Math" w:hAnsi="Cambria Math"/>
+            </w:rPr>
+            <m:t>Category+</m:t>
+          </m:r>
+          <m:sSub>
+            <m:sSubPr>
+              <m:ctrlPr>
+                <w:rPr>
+                  <w:rFonts w:ascii="Cambria Math" w:hAnsi="Cambria Math"/>
+                  <w:i/>
+                </w:rPr>
+              </m:ctrlPr>
+            </m:sSubPr>
+            <m:e>
+              <m:r>
+                <w:rPr>
+                  <w:rFonts w:ascii="Cambria Math" w:hAnsi="Cambria Math"/>
+                </w:rPr>
+                <m:t>a</m:t>
+              </m:r>
+            </m:e>
+            <m:sub>
+              <m:r>
+                <w:rPr>
+                  <w:rFonts w:ascii="Cambria Math" w:hAnsi="Cambria Math"/>
+                </w:rPr>
+                <m:t>3</m:t>
+              </m:r>
+            </m:sub>
+          </m:sSub>
+          <m:r>
+            <w:rPr>
+              <w:rFonts w:ascii="Cambria Math" w:hAnsi="Cambria Math"/>
+            </w:rPr>
+            <m:t>LoadZone+</m:t>
+          </m:r>
+          <m:sSub>
+            <m:sSubPr>
+              <m:ctrlPr>
+                <w:rPr>
+                  <w:rFonts w:ascii="Cambria Math" w:hAnsi="Cambria Math"/>
+                  <w:i/>
+                </w:rPr>
+              </m:ctrlPr>
+            </m:sSubPr>
+            <m:e>
+              <m:r>
+                <w:rPr>
+                  <w:rFonts w:ascii="Cambria Math" w:hAnsi="Cambria Math"/>
+                </w:rPr>
+                <m:t>a</m:t>
+              </m:r>
+            </m:e>
+            <m:sub>
+              <m:r>
+                <w:rPr>
+                  <w:rFonts w:ascii="Cambria Math" w:hAnsi="Cambria Math"/>
+                </w:rPr>
+                <m:t>4</m:t>
+              </m:r>
+            </m:sub>
+          </m:sSub>
+          <m:r>
+            <w:rPr>
+              <w:rFonts w:ascii="Cambria Math" w:hAnsi="Cambria Math"/>
+            </w:rPr>
+            <m:t>NGPrice+</m:t>
+          </m:r>
+          <m:sSub>
+            <m:sSubPr>
+              <m:ctrlPr>
+                <w:rPr>
+                  <w:rFonts w:ascii="Cambria Math" w:hAnsi="Cambria Math"/>
+                  <w:i/>
+                </w:rPr>
+              </m:ctrlPr>
+            </m:sSubPr>
+            <m:e>
+              <m:r>
+                <w:rPr>
+                  <w:rFonts w:ascii="Cambria Math" w:hAnsi="Cambria Math"/>
+                </w:rPr>
+                <m:t>a</m:t>
+              </m:r>
+            </m:e>
+            <m:sub>
+              <m:r>
+                <w:rPr>
+                  <w:rFonts w:ascii="Cambria Math" w:hAnsi="Cambria Math"/>
+                </w:rPr>
+                <m:t>5</m:t>
+              </m:r>
+            </m:sub>
+          </m:sSub>
+          <m:r>
+            <w:rPr>
+              <w:rFonts w:ascii="Cambria Math" w:hAnsi="Cambria Math"/>
+            </w:rPr>
+            <m:t>GDP+</m:t>
+          </m:r>
+          <m:sSub>
+            <m:sSubPr>
+              <m:ctrlPr>
+                <w:rPr>
+                  <w:rFonts w:ascii="Cambria Math" w:hAnsi="Cambria Math"/>
+                  <w:i/>
+                </w:rPr>
+              </m:ctrlPr>
+            </m:sSubPr>
+            <m:e>
+              <m:r>
+                <w:rPr>
+                  <w:rFonts w:ascii="Cambria Math" w:hAnsi="Cambria Math"/>
+                </w:rPr>
+                <m:t>a</m:t>
+              </m:r>
+            </m:e>
+            <m:sub>
+              <m:r>
+                <w:rPr>
+                  <w:rFonts w:ascii="Cambria Math" w:hAnsi="Cambria Math"/>
+                </w:rPr>
+                <m:t>6</m:t>
+              </m:r>
+            </m:sub>
+          </m:sSub>
+          <m:r>
+            <w:rPr>
+              <w:rFonts w:ascii="Cambria Math" w:hAnsi="Cambria Math"/>
+            </w:rPr>
+            <m:t>SolarCost+</m:t>
+          </m:r>
+          <m:sSub>
+            <m:sSubPr>
+              <m:ctrlPr>
+                <w:rPr>
+                  <w:rFonts w:ascii="Cambria Math" w:hAnsi="Cambria Math"/>
+                  <w:i/>
+                </w:rPr>
+              </m:ctrlPr>
+            </m:sSubPr>
+            <m:e>
+              <m:r>
+                <w:rPr>
+                  <w:rFonts w:ascii="Cambria Math" w:hAnsi="Cambria Math"/>
+                </w:rPr>
+                <m:t>a</m:t>
+              </m:r>
+            </m:e>
+            <m:sub>
+              <m:r>
+                <w:rPr>
+                  <w:rFonts w:ascii="Cambria Math" w:hAnsi="Cambria Math"/>
+                </w:rPr>
+                <m:t>7</m:t>
+              </m:r>
+            </m:sub>
+          </m:sSub>
+          <m:r>
+            <w:rPr>
+              <w:rFonts w:ascii="Cambria Math" w:hAnsi="Cambria Math"/>
+            </w:rPr>
+            <m:t>WindCost</m:t>
+          </m:r>
+        </m:oMath>
+      </m:oMathPara>
+    </w:p>
+    <w:p>
+      <w:pPr>
+        <w:rPr>
+          <w:rFonts w:eastAsiaTheme="minorEastAsia"/>
+        </w:rPr>
+      </w:pPr>
+      <w:r>
+        <w:rPr>
+          <w:rFonts w:eastAsiaTheme="minorEastAsia"/>
+        </w:rPr>
+        <w:t xml:space="preserve">Since Category and </w:t>
+      </w:r>
+      <w:r>
+        <w:rPr>
+          <w:rFonts w:eastAsiaTheme="minorEastAsia"/>
+        </w:rPr>
+        <w:t>LoadZone are both categorical variables, they were each broken up into N-1 dummy variables, where N is the number of unique values in that category. The resulting model is summarized below.</w:t>
+      </w:r>
+    </w:p>
+    <w:p>
+      <w:pPr>
+        <w:shd w:val="clear" w:color="auto" w:fill="FFFFFF"/>
+        <w:tabs>
+          <w:tab w:val="left" w:pos="916"/>
+          <w:tab w:val="left" w:pos="1832"/>
+          <w:tab w:val="left" w:pos="2748"/>
+          <w:tab w:val="left" w:pos="3664"/>
+          <w:tab w:val="left" w:pos="4580"/>
+          <w:tab w:val="left" w:pos="5496"/>
+          <w:tab w:val="left" w:pos="6412"/>
+          <w:tab w:val="left" w:pos="7328"/>
+          <w:tab w:val="left" w:pos="8244"/>
+          <w:tab w:val="left" w:pos="9160"/>
+          <w:tab w:val="left" w:pos="10076"/>
+          <w:tab w:val="left" w:pos="10992"/>
+          <w:tab w:val="left" w:pos="11908"/>
+          <w:tab w:val="left" w:pos="12824"/>
+          <w:tab w:val="left" w:pos="13740"/>
+          <w:tab w:val="left" w:pos="14656"/>
+        </w:tabs>
+        <w:wordWrap w:val="0"/>
+        <w:spacing w:after="0" w:line="225" w:lineRule="atLeast"/>
+        <w:rPr>
+          <w:rFonts w:ascii="Lucida Console" w:eastAsia="Times New Roman" w:hAnsi="Lucida Console" w:cs="Courier New"/>
+          <w:color w:val="000000"/>
+          <w:sz w:val="20"/>
+          <w:szCs w:val="20"/>
+          <w:bdr w:val="none" w:sz="0" w:space="0" w:color="auto" w:frame="1"/>
+        </w:rPr>
+      </w:pPr>
+      <w:r>
+        <w:rPr>
+          <w:rFonts w:ascii="Lucida Console" w:eastAsia="Times New Roman" w:hAnsi="Lucida Console" w:cs="Courier New"/>
+          <w:color w:val="000000"/>
+          <w:sz w:val="20"/>
+          <w:szCs w:val="20"/>
+          <w:bdr w:val="none" w:sz="0" w:space="0" w:color="auto" w:frame="1"/>
+        </w:rPr>
+        <w:t>Coefficients:</w:t>
+      </w:r>
+    </w:p>
+    <w:p>
+      <w:pPr>
+        <w:shd w:val="clear" w:color="auto" w:fill="FFFFFF"/>
+        <w:tabs>
+          <w:tab w:val="left" w:pos="916"/>
+          <w:tab w:val="left" w:pos="1832"/>
+          <w:tab w:val="left" w:pos="2748"/>
+          <w:tab w:val="left" w:pos="3664"/>
+          <w:tab w:val="left" w:pos="4580"/>
+          <w:tab w:val="left" w:pos="5496"/>
+          <w:tab w:val="left" w:pos="6412"/>
+          <w:tab w:val="left" w:pos="7328"/>
+          <w:tab w:val="left" w:pos="8244"/>
+          <w:tab w:val="left" w:pos="9160"/>
+          <w:tab w:val="left" w:pos="10076"/>
+          <w:tab w:val="left" w:pos="10992"/>
+          <w:tab w:val="left" w:pos="11908"/>
+          <w:tab w:val="left" w:pos="12824"/>
+          <w:tab w:val="left" w:pos="13740"/>
+          <w:tab w:val="left" w:pos="14656"/>
+        </w:tabs>
+        <w:wordWrap w:val="0"/>
+        <w:spacing w:after="0" w:line="225" w:lineRule="atLeast"/>
+        <w:rPr>
+          <w:rFonts w:ascii="Lucida Console" w:eastAsia="Times New Roman" w:hAnsi="Lucida Console" w:cs="Courier New"/>
+          <w:color w:val="000000"/>
+          <w:sz w:val="20"/>
+          <w:szCs w:val="20"/>
+          <w:bdr w:val="none" w:sz="0" w:space="0" w:color="auto" w:frame="1"/>
+        </w:rPr>
+      </w:pPr>
+      <w:r>
+        <w:rPr>
+          <w:rFonts w:ascii="Lucida Console" w:eastAsia="Times New Roman" w:hAnsi="Lucida Console" w:cs="Courier New"/>
+          <w:color w:val="000000"/>
+          <w:sz w:val="20"/>
+          <w:szCs w:val="20"/>
+          <w:bdr w:val="none" w:sz="0" w:space="0" w:color="auto" w:frame="1"/>
+        </w:rPr>
+        <w:t xml:space="preserve">                          Estimate Std. Error t value Pr(&gt;|t|)    </w:t>
+      </w:r>
+    </w:p>
+    <w:p>
+      <w:pPr>
+        <w:shd w:val="clear" w:color="auto" w:fill="FFFFFF"/>
+        <w:tabs>
+          <w:tab w:val="left" w:pos="916"/>
+          <w:tab w:val="left" w:pos="1832"/>
+          <w:tab w:val="left" w:pos="2748"/>
+          <w:tab w:val="left" w:pos="3664"/>
+          <w:tab w:val="left" w:pos="4580"/>
+          <w:tab w:val="left" w:pos="5496"/>
+          <w:tab w:val="left" w:pos="6412"/>
+          <w:tab w:val="left" w:pos="7328"/>
+          <w:tab w:val="left" w:pos="8244"/>
+          <w:tab w:val="left" w:pos="9160"/>
+          <w:tab w:val="left" w:pos="10076"/>
+          <w:tab w:val="left" w:pos="10992"/>
+          <w:tab w:val="left" w:pos="11908"/>
+          <w:tab w:val="left" w:pos="12824"/>
+          <w:tab w:val="left" w:pos="13740"/>
+          <w:tab w:val="left" w:pos="14656"/>
+        </w:tabs>
+        <w:wordWrap w:val="0"/>
+        <w:spacing w:after="0" w:line="225" w:lineRule="atLeast"/>
+        <w:rPr>
+          <w:rFonts w:ascii="Lucida Console" w:eastAsia="Times New Roman" w:hAnsi="Lucida Console" w:cs="Courier New"/>
+          <w:color w:val="000000"/>
+          <w:sz w:val="20"/>
+          <w:szCs w:val="20"/>
+          <w:bdr w:val="none" w:sz="0" w:space="0" w:color="auto" w:frame="1"/>
+        </w:rPr>
+      </w:pPr>
+      <w:r>
+        <w:rPr>
+          <w:rFonts w:ascii="Lucida Console" w:eastAsia="Times New Roman" w:hAnsi="Lucida Console" w:cs="Courier New"/>
+          <w:color w:val="000000"/>
+          <w:sz w:val="20"/>
+          <w:szCs w:val="20"/>
+          <w:bdr w:val="none" w:sz="0" w:space="0" w:color="auto" w:frame="1"/>
+        </w:rPr>
+        <w:t>(Intercept)              3.103e+03  3.747e+02   8.281 1.20e-15 ***</w:t>
+      </w:r>
+    </w:p>
+    <w:p>
+      <w:pPr>
+        <w:shd w:val="clear" w:color="auto" w:fill="FFFFFF"/>
+        <w:tabs>
+          <w:tab w:val="left" w:pos="916"/>
+          <w:tab w:val="left" w:pos="1832"/>
+          <w:tab w:val="left" w:pos="2748"/>
+          <w:tab w:val="left" w:pos="3664"/>
+          <w:tab w:val="left" w:pos="4580"/>
+          <w:tab w:val="left" w:pos="5496"/>
+          <w:tab w:val="left" w:pos="6412"/>
+          <w:tab w:val="left" w:pos="7328"/>
+          <w:tab w:val="left" w:pos="8244"/>
+          <w:tab w:val="left" w:pos="9160"/>
+          <w:tab w:val="left" w:pos="10076"/>
+          <w:tab w:val="left" w:pos="10992"/>
+          <w:tab w:val="left" w:pos="11908"/>
+          <w:tab w:val="left" w:pos="12824"/>
+          <w:tab w:val="left" w:pos="13740"/>
+          <w:tab w:val="left" w:pos="14656"/>
+        </w:tabs>
+        <w:wordWrap w:val="0"/>
+        <w:spacing w:after="0" w:line="225" w:lineRule="atLeast"/>
+        <w:rPr>
+          <w:rFonts w:ascii="Lucida Console" w:eastAsia="Times New Roman" w:hAnsi="Lucida Console" w:cs="Courier New"/>
+          <w:color w:val="000000"/>
+          <w:sz w:val="20"/>
+          <w:szCs w:val="20"/>
+          <w:bdr w:val="none" w:sz="0" w:space="0" w:color="auto" w:frame="1"/>
+        </w:rPr>
+      </w:pPr>
+      <w:r>
+        <w:rPr>
+          <w:rFonts w:ascii="Lucida Console" w:eastAsia="Times New Roman" w:hAnsi="Lucida Console" w:cs="Courier New"/>
+          <w:color w:val="000000"/>
+          <w:sz w:val="20"/>
+          <w:szCs w:val="20"/>
+          <w:bdr w:val="none" w:sz="0" w:space="0" w:color="auto" w:frame="1"/>
+        </w:rPr>
+        <w:t>Year                    -1.550e+00  1.866e-01  -8.308 9.79e-16 ***</w:t>
+      </w:r>
+    </w:p>
+    <w:p>
+      <w:pPr>
+        <w:shd w:val="clear" w:color="auto" w:fill="FFFFFF"/>
+        <w:tabs>
+          <w:tab w:val="left" w:pos="916"/>
+          <w:tab w:val="left" w:pos="1832"/>
+          <w:tab w:val="left" w:pos="2748"/>
+          <w:tab w:val="left" w:pos="3664"/>
+          <w:tab w:val="left" w:pos="4580"/>
+          <w:tab w:val="left" w:pos="5496"/>
+          <w:tab w:val="left" w:pos="6412"/>
+          <w:tab w:val="left" w:pos="7328"/>
+          <w:tab w:val="left" w:pos="8244"/>
+          <w:tab w:val="left" w:pos="9160"/>
+          <w:tab w:val="left" w:pos="10076"/>
+          <w:tab w:val="left" w:pos="10992"/>
+          <w:tab w:val="left" w:pos="11908"/>
+          <w:tab w:val="left" w:pos="12824"/>
+          <w:tab w:val="left" w:pos="13740"/>
+          <w:tab w:val="left" w:pos="14656"/>
+        </w:tabs>
+        <w:wordWrap w:val="0"/>
+        <w:spacing w:after="0" w:line="225" w:lineRule="atLeast"/>
+        <w:rPr>
+          <w:rFonts w:ascii="Lucida Console" w:eastAsia="Times New Roman" w:hAnsi="Lucida Console" w:cs="Courier New"/>
+          <w:color w:val="000000"/>
+          <w:sz w:val="20"/>
+          <w:szCs w:val="20"/>
+          <w:bdr w:val="none" w:sz="0" w:space="0" w:color="auto" w:frame="1"/>
+        </w:rPr>
+      </w:pPr>
+      <w:r>
+        <w:rPr>
+          <w:rFonts w:ascii="Lucida Console" w:eastAsia="Times New Roman" w:hAnsi="Lucida Console" w:cs="Courier New"/>
+          <w:color w:val="000000"/>
+          <w:sz w:val="20"/>
+          <w:szCs w:val="20"/>
+          <w:bdr w:val="none" w:sz="0" w:space="0" w:color="auto" w:frame="1"/>
+        </w:rPr>
+        <w:t>categorynon-summer peak -2.368e+00  1.632e-01 -14.510  &lt; 2e-16 ***</w:t>
+      </w:r>
+    </w:p>
+    <w:p>
+      <w:pPr>
+        <w:shd w:val="clear" w:color="auto" w:fill="FFFFFF"/>
+        <w:tabs>
+          <w:tab w:val="left" w:pos="916"/>
+          <w:tab w:val="left" w:pos="1832"/>
+          <w:tab w:val="left" w:pos="2748"/>
+          <w:tab w:val="left" w:pos="3664"/>
+          <w:tab w:val="left" w:pos="4580"/>
+          <w:tab w:val="left" w:pos="5496"/>
+          <w:tab w:val="left" w:pos="6412"/>
+          <w:tab w:val="left" w:pos="7328"/>
+          <w:tab w:val="left" w:pos="8244"/>
+          <w:tab w:val="left" w:pos="9160"/>
+          <w:tab w:val="left" w:pos="10076"/>
+          <w:tab w:val="left" w:pos="10992"/>
+          <w:tab w:val="left" w:pos="11908"/>
+          <w:tab w:val="left" w:pos="12824"/>
+          <w:tab w:val="left" w:pos="13740"/>
+          <w:tab w:val="left" w:pos="14656"/>
+        </w:tabs>
+        <w:wordWrap w:val="0"/>
+        <w:spacing w:after="0" w:line="225" w:lineRule="atLeast"/>
+        <w:rPr>
+          <w:rFonts w:ascii="Lucida Console" w:eastAsia="Times New Roman" w:hAnsi="Lucida Console" w:cs="Courier New"/>
+          <w:color w:val="000000"/>
+          <w:sz w:val="20"/>
+          <w:szCs w:val="20"/>
+          <w:bdr w:val="none" w:sz="0" w:space="0" w:color="auto" w:frame="1"/>
+        </w:rPr>
+      </w:pPr>
+      <w:r>
+        <w:rPr>
+          <w:rFonts w:ascii="Lucida Console" w:eastAsia="Times New Roman" w:hAnsi="Lucida Console" w:cs="Courier New"/>
+          <w:color w:val="000000"/>
+          <w:sz w:val="20"/>
+          <w:szCs w:val="20"/>
+          <w:bdr w:val="none" w:sz="0" w:space="0" w:color="auto" w:frame="1"/>
+        </w:rPr>
+        <w:t>categorysummer off-peak -1.913e+00  1.632e-01 -11.723  &lt; 2e-16 ***</w:t>
+      </w:r>
+    </w:p>
+    <w:p>
+      <w:pPr>
+        <w:shd w:val="clear" w:color="auto" w:fill="FFFFFF"/>
+        <w:tabs>
+          <w:tab w:val="left" w:pos="916"/>
+          <w:tab w:val="left" w:pos="1832"/>
+          <w:tab w:val="left" w:pos="2748"/>
+          <w:tab w:val="left" w:pos="3664"/>
+          <w:tab w:val="left" w:pos="4580"/>
+          <w:tab w:val="left" w:pos="5496"/>
+          <w:tab w:val="left" w:pos="6412"/>
+          <w:tab w:val="left" w:pos="7328"/>
+          <w:tab w:val="left" w:pos="8244"/>
+          <w:tab w:val="left" w:pos="9160"/>
+          <w:tab w:val="left" w:pos="10076"/>
+          <w:tab w:val="left" w:pos="10992"/>
+          <w:tab w:val="left" w:pos="11908"/>
+          <w:tab w:val="left" w:pos="12824"/>
+          <w:tab w:val="left" w:pos="13740"/>
+          <w:tab w:val="left" w:pos="14656"/>
+        </w:tabs>
+        <w:wordWrap w:val="0"/>
+        <w:spacing w:after="0" w:line="225" w:lineRule="atLeast"/>
+        <w:rPr>
+          <w:rFonts w:ascii="Lucida Console" w:eastAsia="Times New Roman" w:hAnsi="Lucida Console" w:cs="Courier New"/>
+          <w:color w:val="000000"/>
+          <w:sz w:val="20"/>
+          <w:szCs w:val="20"/>
+          <w:bdr w:val="none" w:sz="0" w:space="0" w:color="auto" w:frame="1"/>
+        </w:rPr>
+      </w:pPr>
+      <w:r>
+        <w:rPr>
+          <w:rFonts w:ascii="Lucida Console" w:eastAsia="Times New Roman" w:hAnsi="Lucida Console" w:cs="Courier New"/>
+          <w:color w:val="000000"/>
+          <w:sz w:val="20"/>
+          <w:szCs w:val="20"/>
+          <w:bdr w:val="none" w:sz="0" w:space="0" w:color="auto" w:frame="1"/>
+        </w:rPr>
+        <w:t>categorysummer peak      5.843e+00  1.632e-01  35.808  &lt; 2e-16 ***</w:t>
+      </w:r>
+    </w:p>
+    <w:p>
+      <w:pPr>
+        <w:shd w:val="clear" w:color="auto" w:fill="FFFFFF"/>
+        <w:tabs>
+          <w:tab w:val="left" w:pos="916"/>
+          <w:tab w:val="left" w:pos="1832"/>
+          <w:tab w:val="left" w:pos="2748"/>
+          <w:tab w:val="left" w:pos="3664"/>
+          <w:tab w:val="left" w:pos="4580"/>
+          <w:tab w:val="left" w:pos="5496"/>
+          <w:tab w:val="left" w:pos="6412"/>
+          <w:tab w:val="left" w:pos="7328"/>
+          <w:tab w:val="left" w:pos="8244"/>
+          <w:tab w:val="left" w:pos="9160"/>
+          <w:tab w:val="left" w:pos="10076"/>
+          <w:tab w:val="left" w:pos="10992"/>
+          <w:tab w:val="left" w:pos="11908"/>
+          <w:tab w:val="left" w:pos="12824"/>
+          <w:tab w:val="left" w:pos="13740"/>
+          <w:tab w:val="left" w:pos="14656"/>
+        </w:tabs>
+        <w:wordWrap w:val="0"/>
+        <w:spacing w:after="0" w:line="225" w:lineRule="atLeast"/>
+        <w:rPr>
+          <w:rFonts w:ascii="Lucida Console" w:eastAsia="Times New Roman" w:hAnsi="Lucida Console" w:cs="Courier New"/>
+          <w:color w:val="000000"/>
+          <w:sz w:val="20"/>
+          <w:szCs w:val="20"/>
+          <w:bdr w:val="none" w:sz="0" w:space="0" w:color="auto" w:frame="1"/>
+        </w:rPr>
+      </w:pPr>
+      <w:r>
+        <w:rPr>
+          <w:rFonts w:ascii="Lucida Console" w:eastAsia="Times New Roman" w:hAnsi="Lucida Console" w:cs="Courier New"/>
+          <w:color w:val="000000"/>
+          <w:sz w:val="20"/>
+          <w:szCs w:val="20"/>
+          <w:bdr w:val="none" w:sz="0" w:space="0" w:color="auto" w:frame="1"/>
+        </w:rPr>
+        <w:t xml:space="preserve">ZoneHB_HOUSTON           5.061e-01  3.065e-01   1.651 0.099325 .  </w:t>
+      </w:r>
+    </w:p>
+    <w:p>
+      <w:pPr>
+        <w:shd w:val="clear" w:color="auto" w:fill="FFFFFF"/>
+        <w:tabs>
+          <w:tab w:val="left" w:pos="916"/>
+          <w:tab w:val="left" w:pos="1832"/>
+          <w:tab w:val="left" w:pos="2748"/>
+          <w:tab w:val="left" w:pos="3664"/>
+          <w:tab w:val="left" w:pos="4580"/>
+          <w:tab w:val="left" w:pos="5496"/>
+          <w:tab w:val="left" w:pos="6412"/>
+          <w:tab w:val="left" w:pos="7328"/>
+          <w:tab w:val="left" w:pos="8244"/>
+          <w:tab w:val="left" w:pos="9160"/>
+          <w:tab w:val="left" w:pos="10076"/>
+          <w:tab w:val="left" w:pos="10992"/>
+          <w:tab w:val="left" w:pos="11908"/>
+          <w:tab w:val="left" w:pos="12824"/>
+          <w:tab w:val="left" w:pos="13740"/>
+          <w:tab w:val="left" w:pos="14656"/>
+        </w:tabs>
+        <w:wordWrap w:val="0"/>
+        <w:spacing w:after="0" w:line="225" w:lineRule="atLeast"/>
+        <w:rPr>
+          <w:rFonts w:ascii="Lucida Console" w:eastAsia="Times New Roman" w:hAnsi="Lucida Console" w:cs="Courier New"/>
+          <w:color w:val="000000"/>
+          <w:sz w:val="20"/>
+          <w:szCs w:val="20"/>
+          <w:bdr w:val="none" w:sz="0" w:space="0" w:color="auto" w:frame="1"/>
+        </w:rPr>
+      </w:pPr>
+      <w:r>
+        <w:rPr>
+          <w:rFonts w:ascii="Lucida Console" w:eastAsia="Times New Roman" w:hAnsi="Lucida Console" w:cs="Courier New"/>
+          <w:color w:val="000000"/>
+          <w:sz w:val="20"/>
+          <w:szCs w:val="20"/>
+          <w:bdr w:val="none" w:sz="0" w:space="0" w:color="auto" w:frame="1"/>
+        </w:rPr>
+        <w:t xml:space="preserve">ZoneHB_HUBAVG           -5.944e-02  3.065e-01  -0.194 0.846296    </w:t>
+      </w:r>
+    </w:p>
+    <w:p>
+      <w:pPr>
+        <w:shd w:val="clear" w:color="auto" w:fill="FFFFFF"/>
+        <w:tabs>
+          <w:tab w:val="left" w:pos="916"/>
+          <w:tab w:val="left" w:pos="1832"/>
+          <w:tab w:val="left" w:pos="2748"/>
+          <w:tab w:val="left" w:pos="3664"/>
+          <w:tab w:val="left" w:pos="4580"/>
+          <w:tab w:val="left" w:pos="5496"/>
+          <w:tab w:val="left" w:pos="6412"/>
+          <w:tab w:val="left" w:pos="7328"/>
+          <w:tab w:val="left" w:pos="8244"/>
+          <w:tab w:val="left" w:pos="9160"/>
+          <w:tab w:val="left" w:pos="10076"/>
+          <w:tab w:val="left" w:pos="10992"/>
+          <w:tab w:val="left" w:pos="11908"/>
+          <w:tab w:val="left" w:pos="12824"/>
+          <w:tab w:val="left" w:pos="13740"/>
+          <w:tab w:val="left" w:pos="14656"/>
+        </w:tabs>
+        <w:wordWrap w:val="0"/>
+        <w:spacing w:after="0" w:line="225" w:lineRule="atLeast"/>
+        <w:rPr>
+          <w:rFonts w:ascii="Lucida Console" w:eastAsia="Times New Roman" w:hAnsi="Lucida Console" w:cs="Courier New"/>
+          <w:color w:val="000000"/>
+          <w:sz w:val="20"/>
+          <w:szCs w:val="20"/>
+          <w:bdr w:val="none" w:sz="0" w:space="0" w:color="auto" w:frame="1"/>
+        </w:rPr>
+      </w:pPr>
+      <w:r>
+        <w:rPr>
+          <w:rFonts w:ascii="Lucida Console" w:eastAsia="Times New Roman" w:hAnsi="Lucida Console" w:cs="Courier New"/>
+          <w:color w:val="000000"/>
+          <w:sz w:val="20"/>
+          <w:szCs w:val="20"/>
+          <w:bdr w:val="none" w:sz="0" w:space="0" w:color="auto" w:frame="1"/>
+        </w:rPr>
+        <w:t xml:space="preserve">ZoneHB_NORTH             4.819e-02  3.065e-01   0.157 0.875117    </w:t>
+      </w:r>
+    </w:p>
+    <w:p>
+      <w:pPr>
+        <w:shd w:val="clear" w:color="auto" w:fill="FFFFFF"/>
+        <w:tabs>
+          <w:tab w:val="left" w:pos="916"/>
+          <w:tab w:val="left" w:pos="1832"/>
+          <w:tab w:val="left" w:pos="2748"/>
+          <w:tab w:val="left" w:pos="3664"/>
+          <w:tab w:val="left" w:pos="4580"/>
+          <w:tab w:val="left" w:pos="5496"/>
+          <w:tab w:val="left" w:pos="6412"/>
+          <w:tab w:val="left" w:pos="7328"/>
+          <w:tab w:val="left" w:pos="8244"/>
+          <w:tab w:val="left" w:pos="9160"/>
+          <w:tab w:val="left" w:pos="10076"/>
+          <w:tab w:val="left" w:pos="10992"/>
+          <w:tab w:val="left" w:pos="11908"/>
+          <w:tab w:val="left" w:pos="12824"/>
+          <w:tab w:val="left" w:pos="13740"/>
+          <w:tab w:val="left" w:pos="14656"/>
+        </w:tabs>
+        <w:wordWrap w:val="0"/>
+        <w:spacing w:after="0" w:line="225" w:lineRule="atLeast"/>
+        <w:rPr>
+          <w:rFonts w:ascii="Lucida Console" w:eastAsia="Times New Roman" w:hAnsi="Lucida Console" w:cs="Courier New"/>
+          <w:color w:val="000000"/>
+          <w:sz w:val="20"/>
+          <w:szCs w:val="20"/>
+          <w:bdr w:val="none" w:sz="0" w:space="0" w:color="auto" w:frame="1"/>
+        </w:rPr>
+      </w:pPr>
+      <w:r>
+        <w:rPr>
+          <w:rFonts w:ascii="Lucida Console" w:eastAsia="Times New Roman" w:hAnsi="Lucida Console" w:cs="Courier New"/>
+          <w:color w:val="000000"/>
+          <w:sz w:val="20"/>
+          <w:szCs w:val="20"/>
+          <w:bdr w:val="none" w:sz="0" w:space="0" w:color="auto" w:frame="1"/>
+        </w:rPr>
+        <w:t>ZoneHB_PAN              -2.310e+00  6.970e-01  -3.314 0.000988 ***</w:t>
+      </w:r>
+    </w:p>
+    <w:p>
+      <w:pPr>
+        <w:shd w:val="clear" w:color="auto" w:fill="FFFFFF"/>
+        <w:tabs>
+          <w:tab w:val="left" w:pos="916"/>
+          <w:tab w:val="left" w:pos="1832"/>
+          <w:tab w:val="left" w:pos="2748"/>
+          <w:tab w:val="left" w:pos="3664"/>
+          <w:tab w:val="left" w:pos="4580"/>
+          <w:tab w:val="left" w:pos="5496"/>
+          <w:tab w:val="left" w:pos="6412"/>
+          <w:tab w:val="left" w:pos="7328"/>
+          <w:tab w:val="left" w:pos="8244"/>
+          <w:tab w:val="left" w:pos="9160"/>
+          <w:tab w:val="left" w:pos="10076"/>
+          <w:tab w:val="left" w:pos="10992"/>
+          <w:tab w:val="left" w:pos="11908"/>
+          <w:tab w:val="left" w:pos="12824"/>
+          <w:tab w:val="left" w:pos="13740"/>
+          <w:tab w:val="left" w:pos="14656"/>
+        </w:tabs>
+        <w:wordWrap w:val="0"/>
+        <w:spacing w:after="0" w:line="225" w:lineRule="atLeast"/>
+        <w:rPr>
+          <w:rFonts w:ascii="Lucida Console" w:eastAsia="Times New Roman" w:hAnsi="Lucida Console" w:cs="Courier New"/>
+          <w:color w:val="000000"/>
+          <w:sz w:val="20"/>
+          <w:szCs w:val="20"/>
+          <w:bdr w:val="none" w:sz="0" w:space="0" w:color="auto" w:frame="1"/>
+        </w:rPr>
+      </w:pPr>
+      <w:r>
+        <w:rPr>
+          <w:rFonts w:ascii="Lucida Console" w:eastAsia="Times New Roman" w:hAnsi="Lucida Console" w:cs="Courier New"/>
+          <w:color w:val="000000"/>
+          <w:sz w:val="20"/>
+          <w:szCs w:val="20"/>
+          <w:bdr w:val="none" w:sz="0" w:space="0" w:color="auto" w:frame="1"/>
+        </w:rPr>
+        <w:t xml:space="preserve">ZoneHB_SOUTH             2.040e-01  3.065e-01   0.666 0.505928    </w:t>
+      </w:r>
+    </w:p>
+    <w:p>
+      <w:pPr>
+        <w:shd w:val="clear" w:color="auto" w:fill="FFFFFF"/>
+        <w:tabs>
+          <w:tab w:val="left" w:pos="916"/>
+          <w:tab w:val="left" w:pos="1832"/>
+          <w:tab w:val="left" w:pos="2748"/>
+          <w:tab w:val="left" w:pos="3664"/>
+          <w:tab w:val="left" w:pos="4580"/>
+          <w:tab w:val="left" w:pos="5496"/>
+          <w:tab w:val="left" w:pos="6412"/>
+          <w:tab w:val="left" w:pos="7328"/>
+          <w:tab w:val="left" w:pos="8244"/>
+          <w:tab w:val="left" w:pos="9160"/>
+          <w:tab w:val="left" w:pos="10076"/>
+          <w:tab w:val="left" w:pos="10992"/>
+          <w:tab w:val="left" w:pos="11908"/>
+          <w:tab w:val="left" w:pos="12824"/>
+          <w:tab w:val="left" w:pos="13740"/>
+          <w:tab w:val="left" w:pos="14656"/>
+        </w:tabs>
+        <w:wordWrap w:val="0"/>
+        <w:spacing w:after="0" w:line="225" w:lineRule="atLeast"/>
+        <w:rPr>
+          <w:rFonts w:ascii="Lucida Console" w:eastAsia="Times New Roman" w:hAnsi="Lucida Console" w:cs="Courier New"/>
+          <w:color w:val="000000"/>
+          <w:sz w:val="20"/>
+          <w:szCs w:val="20"/>
+          <w:bdr w:val="none" w:sz="0" w:space="0" w:color="auto" w:frame="1"/>
+        </w:rPr>
+      </w:pPr>
+      <w:r>
+        <w:rPr>
+          <w:rFonts w:ascii="Lucida Console" w:eastAsia="Times New Roman" w:hAnsi="Lucida Console" w:cs="Courier New"/>
+          <w:color w:val="000000"/>
+          <w:sz w:val="20"/>
+          <w:szCs w:val="20"/>
+          <w:bdr w:val="none" w:sz="0" w:space="0" w:color="auto" w:frame="1"/>
+        </w:rPr>
+        <w:lastRenderedPageBreak/>
+        <w:t xml:space="preserve">ZoneHB_WEST             -4.525e-01  3.065e-01  -1.476 0.140490    </w:t>
+      </w:r>
+    </w:p>
+    <w:p>
+      <w:pPr>
+        <w:shd w:val="clear" w:color="auto" w:fill="FFFFFF"/>
+        <w:tabs>
+          <w:tab w:val="left" w:pos="916"/>
+          <w:tab w:val="left" w:pos="1832"/>
+          <w:tab w:val="left" w:pos="2748"/>
+          <w:tab w:val="left" w:pos="3664"/>
+          <w:tab w:val="left" w:pos="4580"/>
+          <w:tab w:val="left" w:pos="5496"/>
+          <w:tab w:val="left" w:pos="6412"/>
+          <w:tab w:val="left" w:pos="7328"/>
+          <w:tab w:val="left" w:pos="8244"/>
+          <w:tab w:val="left" w:pos="9160"/>
+          <w:tab w:val="left" w:pos="10076"/>
+          <w:tab w:val="left" w:pos="10992"/>
+          <w:tab w:val="left" w:pos="11908"/>
+          <w:tab w:val="left" w:pos="12824"/>
+          <w:tab w:val="left" w:pos="13740"/>
+          <w:tab w:val="left" w:pos="14656"/>
+        </w:tabs>
+        <w:wordWrap w:val="0"/>
+        <w:spacing w:after="0" w:line="225" w:lineRule="atLeast"/>
+        <w:rPr>
+          <w:rFonts w:ascii="Lucida Console" w:eastAsia="Times New Roman" w:hAnsi="Lucida Console" w:cs="Courier New"/>
+          <w:color w:val="000000"/>
+          <w:sz w:val="20"/>
+          <w:szCs w:val="20"/>
+          <w:bdr w:val="none" w:sz="0" w:space="0" w:color="auto" w:frame="1"/>
+        </w:rPr>
+      </w:pPr>
+      <w:r>
+        <w:rPr>
+          <w:rFonts w:ascii="Lucida Console" w:eastAsia="Times New Roman" w:hAnsi="Lucida Console" w:cs="Courier New"/>
+          <w:color w:val="000000"/>
+          <w:sz w:val="20"/>
+          <w:szCs w:val="20"/>
+          <w:bdr w:val="none" w:sz="0" w:space="0" w:color="auto" w:frame="1"/>
+        </w:rPr>
+        <w:t xml:space="preserve">ZoneLZ_AEN               2.593e-01  3.065e-01   0.846 0.397947    </w:t>
+      </w:r>
+    </w:p>
+    <w:p>
+      <w:pPr>
+        <w:shd w:val="clear" w:color="auto" w:fill="FFFFFF"/>
+        <w:tabs>
+          <w:tab w:val="left" w:pos="916"/>
+          <w:tab w:val="left" w:pos="1832"/>
+          <w:tab w:val="left" w:pos="2748"/>
+          <w:tab w:val="left" w:pos="3664"/>
+          <w:tab w:val="left" w:pos="4580"/>
+          <w:tab w:val="left" w:pos="5496"/>
+          <w:tab w:val="left" w:pos="6412"/>
+          <w:tab w:val="left" w:pos="7328"/>
+          <w:tab w:val="left" w:pos="8244"/>
+          <w:tab w:val="left" w:pos="9160"/>
+          <w:tab w:val="left" w:pos="10076"/>
+          <w:tab w:val="left" w:pos="10992"/>
+          <w:tab w:val="left" w:pos="11908"/>
+          <w:tab w:val="left" w:pos="12824"/>
+          <w:tab w:val="left" w:pos="13740"/>
+          <w:tab w:val="left" w:pos="14656"/>
+        </w:tabs>
+        <w:wordWrap w:val="0"/>
+        <w:spacing w:after="0" w:line="225" w:lineRule="atLeast"/>
+        <w:rPr>
+          <w:rFonts w:ascii="Lucida Console" w:eastAsia="Times New Roman" w:hAnsi="Lucida Console" w:cs="Courier New"/>
+          <w:color w:val="000000"/>
+          <w:sz w:val="20"/>
+          <w:szCs w:val="20"/>
+          <w:bdr w:val="none" w:sz="0" w:space="0" w:color="auto" w:frame="1"/>
+        </w:rPr>
+      </w:pPr>
+      <w:r>
+        <w:rPr>
+          <w:rFonts w:ascii="Lucida Console" w:eastAsia="Times New Roman" w:hAnsi="Lucida Console" w:cs="Courier New"/>
+          <w:color w:val="000000"/>
+          <w:sz w:val="20"/>
+          <w:szCs w:val="20"/>
+          <w:bdr w:val="none" w:sz="0" w:space="0" w:color="auto" w:frame="1"/>
+        </w:rPr>
+        <w:t xml:space="preserve">ZoneLZ_CPS               4.303e-01  3.065e-01   1.404 0.160996    </w:t>
+      </w:r>
+    </w:p>
+    <w:p>
+      <w:pPr>
+        <w:shd w:val="clear" w:color="auto" w:fill="FFFFFF"/>
+        <w:tabs>
+          <w:tab w:val="left" w:pos="916"/>
+          <w:tab w:val="left" w:pos="1832"/>
+          <w:tab w:val="left" w:pos="2748"/>
+          <w:tab w:val="left" w:pos="3664"/>
+          <w:tab w:val="left" w:pos="4580"/>
+          <w:tab w:val="left" w:pos="5496"/>
+          <w:tab w:val="left" w:pos="6412"/>
+          <w:tab w:val="left" w:pos="7328"/>
+          <w:tab w:val="left" w:pos="8244"/>
+          <w:tab w:val="left" w:pos="9160"/>
+          <w:tab w:val="left" w:pos="10076"/>
+          <w:tab w:val="left" w:pos="10992"/>
+          <w:tab w:val="left" w:pos="11908"/>
+          <w:tab w:val="left" w:pos="12824"/>
+          <w:tab w:val="left" w:pos="13740"/>
+          <w:tab w:val="left" w:pos="14656"/>
+        </w:tabs>
+        <w:wordWrap w:val="0"/>
+        <w:spacing w:after="0" w:line="225" w:lineRule="atLeast"/>
+        <w:rPr>
+          <w:rFonts w:ascii="Lucida Console" w:eastAsia="Times New Roman" w:hAnsi="Lucida Console" w:cs="Courier New"/>
+          <w:color w:val="000000"/>
+          <w:sz w:val="20"/>
+          <w:szCs w:val="20"/>
+          <w:bdr w:val="none" w:sz="0" w:space="0" w:color="auto" w:frame="1"/>
+        </w:rPr>
+      </w:pPr>
+      <w:r>
+        <w:rPr>
+          <w:rFonts w:ascii="Lucida Console" w:eastAsia="Times New Roman" w:hAnsi="Lucida Console" w:cs="Courier New"/>
+          <w:color w:val="000000"/>
+          <w:sz w:val="20"/>
+          <w:szCs w:val="20"/>
+          <w:bdr w:val="none" w:sz="0" w:space="0" w:color="auto" w:frame="1"/>
+        </w:rPr>
+        <w:t xml:space="preserve">ZoneLZ_HOUSTON           5.972e-01  3.065e-01   1.949 0.051923 .  </w:t>
+      </w:r>
+    </w:p>
+    <w:p>
+      <w:pPr>
+        <w:shd w:val="clear" w:color="auto" w:fill="FFFFFF"/>
+        <w:tabs>
+          <w:tab w:val="left" w:pos="916"/>
+          <w:tab w:val="left" w:pos="1832"/>
+          <w:tab w:val="left" w:pos="2748"/>
+          <w:tab w:val="left" w:pos="3664"/>
+          <w:tab w:val="left" w:pos="4580"/>
+          <w:tab w:val="left" w:pos="5496"/>
+          <w:tab w:val="left" w:pos="6412"/>
+          <w:tab w:val="left" w:pos="7328"/>
+          <w:tab w:val="left" w:pos="8244"/>
+          <w:tab w:val="left" w:pos="9160"/>
+          <w:tab w:val="left" w:pos="10076"/>
+          <w:tab w:val="left" w:pos="10992"/>
+          <w:tab w:val="left" w:pos="11908"/>
+          <w:tab w:val="left" w:pos="12824"/>
+          <w:tab w:val="left" w:pos="13740"/>
+          <w:tab w:val="left" w:pos="14656"/>
+        </w:tabs>
+        <w:wordWrap w:val="0"/>
+        <w:spacing w:after="0" w:line="225" w:lineRule="atLeast"/>
+        <w:rPr>
+          <w:rFonts w:ascii="Lucida Console" w:eastAsia="Times New Roman" w:hAnsi="Lucida Console" w:cs="Courier New"/>
+          <w:color w:val="000000"/>
+          <w:sz w:val="20"/>
+          <w:szCs w:val="20"/>
+          <w:bdr w:val="none" w:sz="0" w:space="0" w:color="auto" w:frame="1"/>
+        </w:rPr>
+      </w:pPr>
+      <w:r>
+        <w:rPr>
+          <w:rFonts w:ascii="Lucida Console" w:eastAsia="Times New Roman" w:hAnsi="Lucida Console" w:cs="Courier New"/>
+          <w:color w:val="000000"/>
+          <w:sz w:val="20"/>
+          <w:szCs w:val="20"/>
+          <w:bdr w:val="none" w:sz="0" w:space="0" w:color="auto" w:frame="1"/>
+        </w:rPr>
+        <w:t xml:space="preserve">ZoneLZ_LCRA              2.594e-01  3.065e-01   0.846 0.397694    </w:t>
+      </w:r>
+    </w:p>
+    <w:p>
+      <w:pPr>
+        <w:shd w:val="clear" w:color="auto" w:fill="FFFFFF"/>
+        <w:tabs>
+          <w:tab w:val="left" w:pos="916"/>
+          <w:tab w:val="left" w:pos="1832"/>
+          <w:tab w:val="left" w:pos="2748"/>
+          <w:tab w:val="left" w:pos="3664"/>
+          <w:tab w:val="left" w:pos="4580"/>
+          <w:tab w:val="left" w:pos="5496"/>
+          <w:tab w:val="left" w:pos="6412"/>
+          <w:tab w:val="left" w:pos="7328"/>
+          <w:tab w:val="left" w:pos="8244"/>
+          <w:tab w:val="left" w:pos="9160"/>
+          <w:tab w:val="left" w:pos="10076"/>
+          <w:tab w:val="left" w:pos="10992"/>
+          <w:tab w:val="left" w:pos="11908"/>
+          <w:tab w:val="left" w:pos="12824"/>
+          <w:tab w:val="left" w:pos="13740"/>
+          <w:tab w:val="left" w:pos="14656"/>
+        </w:tabs>
+        <w:wordWrap w:val="0"/>
+        <w:spacing w:after="0" w:line="225" w:lineRule="atLeast"/>
+        <w:rPr>
+          <w:rFonts w:ascii="Lucida Console" w:eastAsia="Times New Roman" w:hAnsi="Lucida Console" w:cs="Courier New"/>
+          <w:color w:val="000000"/>
+          <w:sz w:val="20"/>
+          <w:szCs w:val="20"/>
+          <w:bdr w:val="none" w:sz="0" w:space="0" w:color="auto" w:frame="1"/>
+        </w:rPr>
+      </w:pPr>
+      <w:r>
+        <w:rPr>
+          <w:rFonts w:ascii="Lucida Console" w:eastAsia="Times New Roman" w:hAnsi="Lucida Console" w:cs="Courier New"/>
+          <w:color w:val="000000"/>
+          <w:sz w:val="20"/>
+          <w:szCs w:val="20"/>
+          <w:bdr w:val="none" w:sz="0" w:space="0" w:color="auto" w:frame="1"/>
+        </w:rPr>
+        <w:t xml:space="preserve">ZoneLZ_NORTH             1.503e-01  3.065e-01   0.490 0.624133    </w:t>
+      </w:r>
+    </w:p>
+    <w:p>
+      <w:pPr>
+        <w:shd w:val="clear" w:color="auto" w:fill="FFFFFF"/>
+        <w:tabs>
+          <w:tab w:val="left" w:pos="916"/>
+          <w:tab w:val="left" w:pos="1832"/>
+          <w:tab w:val="left" w:pos="2748"/>
+          <w:tab w:val="left" w:pos="3664"/>
+          <w:tab w:val="left" w:pos="4580"/>
+          <w:tab w:val="left" w:pos="5496"/>
+          <w:tab w:val="left" w:pos="6412"/>
+          <w:tab w:val="left" w:pos="7328"/>
+          <w:tab w:val="left" w:pos="8244"/>
+          <w:tab w:val="left" w:pos="9160"/>
+          <w:tab w:val="left" w:pos="10076"/>
+          <w:tab w:val="left" w:pos="10992"/>
+          <w:tab w:val="left" w:pos="11908"/>
+          <w:tab w:val="left" w:pos="12824"/>
+          <w:tab w:val="left" w:pos="13740"/>
+          <w:tab w:val="left" w:pos="14656"/>
+        </w:tabs>
+        <w:wordWrap w:val="0"/>
+        <w:spacing w:after="0" w:line="225" w:lineRule="atLeast"/>
+        <w:rPr>
+          <w:rFonts w:ascii="Lucida Console" w:eastAsia="Times New Roman" w:hAnsi="Lucida Console" w:cs="Courier New"/>
+          <w:color w:val="000000"/>
+          <w:sz w:val="20"/>
+          <w:szCs w:val="20"/>
+          <w:bdr w:val="none" w:sz="0" w:space="0" w:color="auto" w:frame="1"/>
+        </w:rPr>
+      </w:pPr>
+      <w:r>
+        <w:rPr>
+          <w:rFonts w:ascii="Lucida Console" w:eastAsia="Times New Roman" w:hAnsi="Lucida Console" w:cs="Courier New"/>
+          <w:color w:val="000000"/>
+          <w:sz w:val="20"/>
+          <w:szCs w:val="20"/>
+          <w:bdr w:val="none" w:sz="0" w:space="0" w:color="auto" w:frame="1"/>
+        </w:rPr>
+        <w:t xml:space="preserve">ZoneLZ_RAYBN             2.969e-01  3.065e-01   0.969 0.333104    </w:t>
+      </w:r>
+    </w:p>
+    <w:p>
+      <w:pPr>
+        <w:shd w:val="clear" w:color="auto" w:fill="FFFFFF"/>
+        <w:tabs>
+          <w:tab w:val="left" w:pos="916"/>
+          <w:tab w:val="left" w:pos="1832"/>
+          <w:tab w:val="left" w:pos="2748"/>
+          <w:tab w:val="left" w:pos="3664"/>
+          <w:tab w:val="left" w:pos="4580"/>
+          <w:tab w:val="left" w:pos="5496"/>
+          <w:tab w:val="left" w:pos="6412"/>
+          <w:tab w:val="left" w:pos="7328"/>
+          <w:tab w:val="left" w:pos="8244"/>
+          <w:tab w:val="left" w:pos="9160"/>
+          <w:tab w:val="left" w:pos="10076"/>
+          <w:tab w:val="left" w:pos="10992"/>
+          <w:tab w:val="left" w:pos="11908"/>
+          <w:tab w:val="left" w:pos="12824"/>
+          <w:tab w:val="left" w:pos="13740"/>
+          <w:tab w:val="left" w:pos="14656"/>
+        </w:tabs>
+        <w:wordWrap w:val="0"/>
+        <w:spacing w:after="0" w:line="225" w:lineRule="atLeast"/>
+        <w:rPr>
+          <w:rFonts w:ascii="Lucida Console" w:eastAsia="Times New Roman" w:hAnsi="Lucida Console" w:cs="Courier New"/>
+          <w:color w:val="000000"/>
+          <w:sz w:val="20"/>
+          <w:szCs w:val="20"/>
+          <w:bdr w:val="none" w:sz="0" w:space="0" w:color="auto" w:frame="1"/>
+        </w:rPr>
+      </w:pPr>
+      <w:r>
+        <w:rPr>
+          <w:rFonts w:ascii="Lucida Console" w:eastAsia="Times New Roman" w:hAnsi="Lucida Console" w:cs="Courier New"/>
+          <w:color w:val="000000"/>
+          <w:sz w:val="20"/>
+          <w:szCs w:val="20"/>
+          <w:bdr w:val="none" w:sz="0" w:space="0" w:color="auto" w:frame="1"/>
+        </w:rPr>
+        <w:t xml:space="preserve">ZoneLZ_SOUTH             3.749e-01  3.065e-01   1.223 0.221898    </w:t>
+      </w:r>
+    </w:p>
+    <w:p>
+      <w:pPr>
+        <w:shd w:val="clear" w:color="auto" w:fill="FFFFFF"/>
+        <w:tabs>
+          <w:tab w:val="left" w:pos="916"/>
+          <w:tab w:val="left" w:pos="1832"/>
+          <w:tab w:val="left" w:pos="2748"/>
+          <w:tab w:val="left" w:pos="3664"/>
+          <w:tab w:val="left" w:pos="4580"/>
+          <w:tab w:val="left" w:pos="5496"/>
+          <w:tab w:val="left" w:pos="6412"/>
+          <w:tab w:val="left" w:pos="7328"/>
+          <w:tab w:val="left" w:pos="8244"/>
+          <w:tab w:val="left" w:pos="9160"/>
+          <w:tab w:val="left" w:pos="10076"/>
+          <w:tab w:val="left" w:pos="10992"/>
+          <w:tab w:val="left" w:pos="11908"/>
+          <w:tab w:val="left" w:pos="12824"/>
+          <w:tab w:val="left" w:pos="13740"/>
+          <w:tab w:val="left" w:pos="14656"/>
+        </w:tabs>
+        <w:wordWrap w:val="0"/>
+        <w:spacing w:after="0" w:line="225" w:lineRule="atLeast"/>
+        <w:rPr>
+          <w:rFonts w:ascii="Lucida Console" w:eastAsia="Times New Roman" w:hAnsi="Lucida Console" w:cs="Courier New"/>
+          <w:color w:val="000000"/>
+          <w:sz w:val="20"/>
+          <w:szCs w:val="20"/>
+          <w:bdr w:val="none" w:sz="0" w:space="0" w:color="auto" w:frame="1"/>
+        </w:rPr>
+      </w:pPr>
+      <w:r>
+        <w:rPr>
+          <w:rFonts w:ascii="Lucida Console" w:eastAsia="Times New Roman" w:hAnsi="Lucida Console" w:cs="Courier New"/>
+          <w:color w:val="000000"/>
+          <w:sz w:val="20"/>
+          <w:szCs w:val="20"/>
+          <w:bdr w:val="none" w:sz="0" w:space="0" w:color="auto" w:frame="1"/>
+        </w:rPr>
+        <w:t xml:space="preserve">ZoneLZ_WEST              5.083e-01  3.065e-01   1.659 0.097853 .  </w:t>
+      </w:r>
+    </w:p>
+    <w:p>
+      <w:pPr>
+        <w:shd w:val="clear" w:color="auto" w:fill="FFFFFF"/>
+        <w:tabs>
+          <w:tab w:val="left" w:pos="916"/>
+          <w:tab w:val="left" w:pos="1832"/>
+          <w:tab w:val="left" w:pos="2748"/>
+          <w:tab w:val="left" w:pos="3664"/>
+          <w:tab w:val="left" w:pos="4580"/>
+          <w:tab w:val="left" w:pos="5496"/>
+          <w:tab w:val="left" w:pos="6412"/>
+          <w:tab w:val="left" w:pos="7328"/>
+          <w:tab w:val="left" w:pos="8244"/>
+          <w:tab w:val="left" w:pos="9160"/>
+          <w:tab w:val="left" w:pos="10076"/>
+          <w:tab w:val="left" w:pos="10992"/>
+          <w:tab w:val="left" w:pos="11908"/>
+          <w:tab w:val="left" w:pos="12824"/>
+          <w:tab w:val="left" w:pos="13740"/>
+          <w:tab w:val="left" w:pos="14656"/>
+        </w:tabs>
+        <w:wordWrap w:val="0"/>
+        <w:spacing w:after="0" w:line="225" w:lineRule="atLeast"/>
+        <w:rPr>
+          <w:rFonts w:ascii="Lucida Console" w:eastAsia="Times New Roman" w:hAnsi="Lucida Console" w:cs="Courier New"/>
+          <w:color w:val="000000"/>
+          <w:sz w:val="20"/>
+          <w:szCs w:val="20"/>
+          <w:bdr w:val="none" w:sz="0" w:space="0" w:color="auto" w:frame="1"/>
+        </w:rPr>
+      </w:pPr>
+      <w:r>
+        <w:rPr>
+          <w:rFonts w:ascii="Lucida Console" w:eastAsia="Times New Roman" w:hAnsi="Lucida Console" w:cs="Courier New"/>
+          <w:color w:val="000000"/>
+          <w:sz w:val="20"/>
+          <w:szCs w:val="20"/>
+          <w:bdr w:val="none" w:sz="0" w:space="0" w:color="auto" w:frame="1"/>
+        </w:rPr>
+        <w:t>NG_Price                 4.700e+00  1.332e-01  35.297  &lt; 2e-16 ***</w:t>
+      </w:r>
+    </w:p>
+    <w:p>
+      <w:pPr>
+        <w:shd w:val="clear" w:color="auto" w:fill="FFFFFF"/>
+        <w:tabs>
+          <w:tab w:val="left" w:pos="916"/>
+          <w:tab w:val="left" w:pos="1832"/>
+          <w:tab w:val="left" w:pos="2748"/>
+          <w:tab w:val="left" w:pos="3664"/>
+          <w:tab w:val="left" w:pos="4580"/>
+          <w:tab w:val="left" w:pos="5496"/>
+          <w:tab w:val="left" w:pos="6412"/>
+          <w:tab w:val="left" w:pos="7328"/>
+          <w:tab w:val="left" w:pos="8244"/>
+          <w:tab w:val="left" w:pos="9160"/>
+          <w:tab w:val="left" w:pos="10076"/>
+          <w:tab w:val="left" w:pos="10992"/>
+          <w:tab w:val="left" w:pos="11908"/>
+          <w:tab w:val="left" w:pos="12824"/>
+          <w:tab w:val="left" w:pos="13740"/>
+          <w:tab w:val="left" w:pos="14656"/>
+        </w:tabs>
+        <w:wordWrap w:val="0"/>
+        <w:spacing w:after="0" w:line="225" w:lineRule="atLeast"/>
+        <w:rPr>
+          <w:rFonts w:ascii="Lucida Console" w:eastAsia="Times New Roman" w:hAnsi="Lucida Console" w:cs="Courier New"/>
+          <w:color w:val="000000"/>
+          <w:sz w:val="20"/>
+          <w:szCs w:val="20"/>
+          <w:bdr w:val="none" w:sz="0" w:space="0" w:color="auto" w:frame="1"/>
+        </w:rPr>
+      </w:pPr>
+      <w:r>
+        <w:rPr>
+          <w:rFonts w:ascii="Lucida Console" w:eastAsia="Times New Roman" w:hAnsi="Lucida Console" w:cs="Courier New"/>
+          <w:color w:val="000000"/>
+          <w:sz w:val="20"/>
+          <w:szCs w:val="20"/>
+          <w:bdr w:val="none" w:sz="0" w:space="0" w:color="auto" w:frame="1"/>
+        </w:rPr>
+        <w:t>GDP                      1.360e-05  2.199e-06   6.187 1.31e-09 ***</w:t>
+      </w:r>
+    </w:p>
+    <w:p>
+      <w:pPr>
+        <w:shd w:val="clear" w:color="auto" w:fill="FFFFFF"/>
+        <w:tabs>
+          <w:tab w:val="left" w:pos="916"/>
+          <w:tab w:val="left" w:pos="1832"/>
+          <w:tab w:val="left" w:pos="2748"/>
+          <w:tab w:val="left" w:pos="3664"/>
+          <w:tab w:val="left" w:pos="4580"/>
+          <w:tab w:val="left" w:pos="5496"/>
+          <w:tab w:val="left" w:pos="6412"/>
+          <w:tab w:val="left" w:pos="7328"/>
+          <w:tab w:val="left" w:pos="8244"/>
+          <w:tab w:val="left" w:pos="9160"/>
+          <w:tab w:val="left" w:pos="10076"/>
+          <w:tab w:val="left" w:pos="10992"/>
+          <w:tab w:val="left" w:pos="11908"/>
+          <w:tab w:val="left" w:pos="12824"/>
+          <w:tab w:val="left" w:pos="13740"/>
+          <w:tab w:val="left" w:pos="14656"/>
+        </w:tabs>
+        <w:wordWrap w:val="0"/>
+        <w:spacing w:after="0" w:line="225" w:lineRule="atLeast"/>
+        <w:rPr>
+          <w:rFonts w:ascii="Lucida Console" w:eastAsia="Times New Roman" w:hAnsi="Lucida Console" w:cs="Courier New"/>
+          <w:color w:val="000000"/>
+          <w:sz w:val="20"/>
+          <w:szCs w:val="20"/>
+          <w:bdr w:val="none" w:sz="0" w:space="0" w:color="auto" w:frame="1"/>
+        </w:rPr>
+      </w:pPr>
+      <w:r>
+        <w:rPr>
+          <w:rFonts w:ascii="Lucida Console" w:eastAsia="Times New Roman" w:hAnsi="Lucida Console" w:cs="Courier New"/>
+          <w:color w:val="000000"/>
+          <w:sz w:val="20"/>
+          <w:szCs w:val="20"/>
+          <w:bdr w:val="none" w:sz="0" w:space="0" w:color="auto" w:frame="1"/>
+        </w:rPr>
+        <w:t>Solar_PV_Cost           -1.857e-03  3.694e-04  -5.028 6.99e-07 ***</w:t>
+      </w:r>
+    </w:p>
+    <w:p>
+      <w:pPr>
+        <w:shd w:val="clear" w:color="auto" w:fill="FFFFFF"/>
+        <w:tabs>
+          <w:tab w:val="left" w:pos="916"/>
+          <w:tab w:val="left" w:pos="1832"/>
+          <w:tab w:val="left" w:pos="2748"/>
+          <w:tab w:val="left" w:pos="3664"/>
+          <w:tab w:val="left" w:pos="4580"/>
+          <w:tab w:val="left" w:pos="5496"/>
+          <w:tab w:val="left" w:pos="6412"/>
+          <w:tab w:val="left" w:pos="7328"/>
+          <w:tab w:val="left" w:pos="8244"/>
+          <w:tab w:val="left" w:pos="9160"/>
+          <w:tab w:val="left" w:pos="10076"/>
+          <w:tab w:val="left" w:pos="10992"/>
+          <w:tab w:val="left" w:pos="11908"/>
+          <w:tab w:val="left" w:pos="12824"/>
+          <w:tab w:val="left" w:pos="13740"/>
+          <w:tab w:val="left" w:pos="14656"/>
+        </w:tabs>
+        <w:wordWrap w:val="0"/>
+        <w:spacing w:after="0" w:line="225" w:lineRule="atLeast"/>
+        <w:rPr>
+          <w:rFonts w:ascii="Lucida Console" w:eastAsia="Times New Roman" w:hAnsi="Lucida Console" w:cs="Courier New"/>
+          <w:color w:val="000000"/>
+          <w:sz w:val="20"/>
+          <w:szCs w:val="20"/>
+          <w:bdr w:val="none" w:sz="0" w:space="0" w:color="auto" w:frame="1"/>
+        </w:rPr>
+      </w:pPr>
+      <w:r>
+        <w:rPr>
+          <w:rFonts w:ascii="Lucida Console" w:eastAsia="Times New Roman" w:hAnsi="Lucida Console" w:cs="Courier New"/>
+          <w:color w:val="000000"/>
+          <w:sz w:val="20"/>
+          <w:szCs w:val="20"/>
+          <w:bdr w:val="none" w:sz="0" w:space="0" w:color="auto" w:frame="1"/>
+        </w:rPr>
+        <w:t xml:space="preserve">Onshore_Wind_Cost        3.491e-03  1.456e-03   2.397 0.016901 *  </w:t>
+      </w:r>
+    </w:p>
+    <w:p>
+      <w:pPr>
+        <w:shd w:val="clear" w:color="auto" w:fill="FFFFFF"/>
+        <w:tabs>
+          <w:tab w:val="left" w:pos="916"/>
+          <w:tab w:val="left" w:pos="1832"/>
+          <w:tab w:val="left" w:pos="2748"/>
+          <w:tab w:val="left" w:pos="3664"/>
+          <w:tab w:val="left" w:pos="4580"/>
+          <w:tab w:val="left" w:pos="5496"/>
+          <w:tab w:val="left" w:pos="6412"/>
+          <w:tab w:val="left" w:pos="7328"/>
+          <w:tab w:val="left" w:pos="8244"/>
+          <w:tab w:val="left" w:pos="9160"/>
+          <w:tab w:val="left" w:pos="10076"/>
+          <w:tab w:val="left" w:pos="10992"/>
+          <w:tab w:val="left" w:pos="11908"/>
+          <w:tab w:val="left" w:pos="12824"/>
+          <w:tab w:val="left" w:pos="13740"/>
+          <w:tab w:val="left" w:pos="14656"/>
+        </w:tabs>
+        <w:wordWrap w:val="0"/>
+        <w:spacing w:after="0" w:line="225" w:lineRule="atLeast"/>
+        <w:rPr>
+          <w:rFonts w:ascii="Lucida Console" w:eastAsia="Times New Roman" w:hAnsi="Lucida Console" w:cs="Courier New"/>
+          <w:color w:val="000000"/>
+          <w:sz w:val="20"/>
+          <w:szCs w:val="20"/>
+          <w:bdr w:val="none" w:sz="0" w:space="0" w:color="auto" w:frame="1"/>
+        </w:rPr>
+      </w:pPr>
+      <w:r>
+        <w:rPr>
+          <w:rFonts w:ascii="Lucida Console" w:eastAsia="Times New Roman" w:hAnsi="Lucida Console" w:cs="Courier New"/>
+          <w:color w:val="000000"/>
+          <w:sz w:val="20"/>
+          <w:szCs w:val="20"/>
+          <w:bdr w:val="none" w:sz="0" w:space="0" w:color="auto" w:frame="1"/>
+        </w:rPr>
+        <w:t>---</w:t>
+      </w:r>
+    </w:p>
+    <w:p>
+      <w:pPr>
+        <w:shd w:val="clear" w:color="auto" w:fill="FFFFFF"/>
+        <w:tabs>
+          <w:tab w:val="left" w:pos="916"/>
+          <w:tab w:val="left" w:pos="1832"/>
+          <w:tab w:val="left" w:pos="2748"/>
+          <w:tab w:val="left" w:pos="3664"/>
+          <w:tab w:val="left" w:pos="4580"/>
+          <w:tab w:val="left" w:pos="5496"/>
+          <w:tab w:val="left" w:pos="6412"/>
+          <w:tab w:val="left" w:pos="7328"/>
+          <w:tab w:val="left" w:pos="8244"/>
+          <w:tab w:val="left" w:pos="9160"/>
+          <w:tab w:val="left" w:pos="10076"/>
+          <w:tab w:val="left" w:pos="10992"/>
+          <w:tab w:val="left" w:pos="11908"/>
+          <w:tab w:val="left" w:pos="12824"/>
+          <w:tab w:val="left" w:pos="13740"/>
+          <w:tab w:val="left" w:pos="14656"/>
+        </w:tabs>
+        <w:wordWrap w:val="0"/>
+        <w:spacing w:after="0" w:line="225" w:lineRule="atLeast"/>
+        <w:rPr>
+          <w:rFonts w:ascii="Lucida Console" w:eastAsia="Times New Roman" w:hAnsi="Lucida Console" w:cs="Courier New"/>
+          <w:color w:val="000000"/>
+          <w:sz w:val="20"/>
+          <w:szCs w:val="20"/>
+        </w:rPr>
+      </w:pPr>
+      <w:r>
+        <w:rPr>
+          <w:rFonts w:ascii="Lucida Console" w:eastAsia="Times New Roman" w:hAnsi="Lucida Console" w:cs="Courier New"/>
+          <w:color w:val="000000"/>
+          <w:sz w:val="20"/>
+          <w:szCs w:val="20"/>
+          <w:bdr w:val="none" w:sz="0" w:space="0" w:color="auto" w:frame="1"/>
+        </w:rPr>
+        <w:t>Signif. codes:  0 ‘***’ 0.001 ‘**’ 0.01 ‘*’ 0.05 ‘.’ 0.1 ‘ ’ 1</w:t>
       </w:r>
     </w:p>
     <w:p/>
     <w:p>
       <w:pPr>
-        <w:pStyle w:val="ListParagraph"/>
-        <w:numPr>
-          <w:ilvl w:val="0"/>
-          <w:numId w:val="1"/>
-        </w:numPr>
-      </w:pPr>
-      <w:r>
-        <w:t>Aggregation</w:t>
-      </w:r>
-    </w:p>
-    <w:p>
-      <w:pPr>
-        <w:pStyle w:val="ListParagraph"/>
-        <w:numPr>
-          <w:ilvl w:val="0"/>
-          <w:numId w:val="1"/>
-        </w:numPr>
-      </w:pPr>
-      <w:r>
-        <w:t>Extrapolation for Renewable costs</w:t>
-      </w:r>
-    </w:p>
-    <w:p>
-      <w:pPr>
-        <w:pStyle w:val="ListParagraph"/>
-        <w:numPr>
-          <w:ilvl w:val="0"/>
-          <w:numId w:val="1"/>
-        </w:numPr>
-      </w:pPr>
-      <w:r>
-        <w:t>Flat GDP growth rate (used ERCOT’s assumptions)</w:t>
-      </w:r>
-    </w:p>
-    <w:p>
-      <w:pPr>
-        <w:pStyle w:val="ListParagraph"/>
-        <w:numPr>
-          <w:ilvl w:val="0"/>
-          <w:numId w:val="1"/>
-        </w:numPr>
-      </w:pPr>
-      <w:r>
-        <w:t>Temperature forecasts a very aggregate</w:t>
+        <w:pStyle w:val="Heading1"/>
+      </w:pPr>
+      <w:r>
+        <w:t>Future Work</w:t>
+      </w:r>
+    </w:p>
+    <w:p>
+      <w:r>
+        <w:t>Future work for my LMP prediction model includes additional data gathering and fine-turning aggregation First, more data describing the ERCOT grid could be included such as planned projects and capacity/ transmission expansion, reserve margins, annual and peak demands. Second, while I did download temperature data, both historical and forecasted, it was not included in this model because I struggled to find temperature forecasts; The temperature forecasts in Table 1 are at a very coarse time resolution. Finally, I would like to explore finer temporal aggregation, if it could be of use to downstream models, as well as different aggregation functions than “median.”</w:t>
+      </w:r>
+    </w:p>
+    <w:p>
+      <w:pPr>
+        <w:pStyle w:val="Heading1"/>
+      </w:pPr>
+      <w:r>
+        <w:t>Code</w:t>
+      </w:r>
+    </w:p>
+    <w:p>
+      <w:r>
+        <w:t xml:space="preserve">My code and some of my data are available on GitHub at </w:t>
+      </w:r>
+      <w:hyperlink r:id="rId18" w:history="1">
+        <w:r>
+          <w:rPr>
+            <w:rStyle w:val="Hyperlink"/>
+          </w:rPr>
+          <w:t>https://github.com/rmoglen/EnviroDev_Policy</w:t>
+        </w:r>
+      </w:hyperlink>
+      <w:r>
+        <w:t>.</w:t>
       </w:r>
     </w:p>
     <w:sectPr>
+      <w:headerReference w:type="default" r:id="rId19"/>
       <w:pgSz w:w="12240" w:h="15840"/>
       <w:pgMar w:top="1440" w:right="1440" w:bottom="1440" w:left="1440" w:header="720" w:footer="720" w:gutter="0"/>
       <w:cols w:space="720"/>
@@ -890,6 +2294,99 @@
     </w:sectPr>
   </w:body>
 </w:document>
+</file>
+
+<file path=word/endnotes.xml><?xml version="1.0" encoding="utf-8"?>
+<w:endnotes xmlns:wpc="http://schemas.microsoft.com/office/word/2010/wordprocessingCanvas" xmlns:cx="http://schemas.microsoft.com/office/drawing/2014/chartex" xmlns:cx1="http://schemas.microsoft.com/office/drawing/2015/9/8/chartex" xmlns:cx2="http://schemas.microsoft.com/office/drawing/2015/10/21/chartex" xmlns:cx3="http://schemas.microsoft.com/office/drawing/2016/5/9/chartex" xmlns:cx4="http://schemas.microsoft.com/office/drawing/2016/5/10/chartex" xmlns:cx5="http://schemas.microsoft.com/office/drawing/2016/5/11/chartex" xmlns:cx6="http://schemas.microsoft.com/office/drawing/2016/5/12/chartex" xmlns:cx7="http://schemas.microsoft.com/office/drawing/2016/5/13/chartex" xmlns:cx8="http://schemas.microsoft.com/office/drawing/2016/5/14/chartex" xmlns:mc="http://schemas.openxmlformats.org/markup-compatibility/2006" xmlns:aink="http://schemas.microsoft.com/office/drawing/2016/ink" xmlns:am3d="http://schemas.microsoft.com/office/drawing/2017/model3d" xmlns:o="urn:schemas-microsoft-com:office:office" xmlns:r="http://schemas.openxmlformats.org/officeDocument/2006/relationships" xmlns:m="http://schemas.openxmlformats.org/officeDocument/2006/math" xmlns:v="urn:schemas-microsoft-com:vml" xmlns:wp14="http://schemas.microsoft.com/office/word/2010/wordprocessingDrawing" xmlns:wp="http://schemas.openxmlformats.org/drawingml/2006/wordprocessingDrawing" xmlns:w10="urn:schemas-microsoft-com:office:word" xmlns:w="http://schemas.openxmlformats.org/wordprocessingml/2006/main" xmlns:w14="http://schemas.microsoft.com/office/word/2010/wordml" xmlns:w15="http://schemas.microsoft.com/office/word/2012/wordml" xmlns:w16cex="http://schemas.microsoft.com/office/word/2018/wordml/cex" xmlns:w16cid="http://schemas.microsoft.com/office/word/2016/wordml/cid" xmlns:w16="http://schemas.microsoft.com/office/word/2018/wordml" xmlns:w16se="http://schemas.microsoft.com/office/word/2015/wordml/symex" xmlns:wpg="http://schemas.microsoft.com/office/word/2010/wordprocessingGroup" xmlns:wpi="http://schemas.microsoft.com/office/word/2010/wordprocessingInk" xmlns:wne="http://schemas.microsoft.com/office/word/2006/wordml" xmlns:wps="http://schemas.microsoft.com/office/word/2010/wordprocessingShape" mc:Ignorable="w14 w15 w16se w16cid w16 w16cex wp14">
+  <w:endnote w:type="separator" w:id="-1">
+    <w:p>
+      <w:pPr>
+        <w:spacing w:after="0" w:line="240" w:lineRule="auto"/>
+      </w:pPr>
+      <w:r>
+        <w:separator/>
+      </w:r>
+    </w:p>
+  </w:endnote>
+  <w:endnote w:type="continuationSeparator" w:id="0">
+    <w:p>
+      <w:pPr>
+        <w:spacing w:after="0" w:line="240" w:lineRule="auto"/>
+      </w:pPr>
+      <w:r>
+        <w:continuationSeparator/>
+      </w:r>
+    </w:p>
+  </w:endnote>
+</w:endnotes>
+</file>
+
+<file path=word/footnotes.xml><?xml version="1.0" encoding="utf-8"?>
+<w:footnotes xmlns:wpc="http://schemas.microsoft.com/office/word/2010/wordprocessingCanvas" xmlns:cx="http://schemas.microsoft.com/office/drawing/2014/chartex" xmlns:cx1="http://schemas.microsoft.com/office/drawing/2015/9/8/chartex" xmlns:cx2="http://schemas.microsoft.com/office/drawing/2015/10/21/chartex" xmlns:cx3="http://schemas.microsoft.com/office/drawing/2016/5/9/chartex" xmlns:cx4="http://schemas.microsoft.com/office/drawing/2016/5/10/chartex" xmlns:cx5="http://schemas.microsoft.com/office/drawing/2016/5/11/chartex" xmlns:cx6="http://schemas.microsoft.com/office/drawing/2016/5/12/chartex" xmlns:cx7="http://schemas.microsoft.com/office/drawing/2016/5/13/chartex" xmlns:cx8="http://schemas.microsoft.com/office/drawing/2016/5/14/chartex" xmlns:mc="http://schemas.openxmlformats.org/markup-compatibility/2006" xmlns:aink="http://schemas.microsoft.com/office/drawing/2016/ink" xmlns:am3d="http://schemas.microsoft.com/office/drawing/2017/model3d" xmlns:o="urn:schemas-microsoft-com:office:office" xmlns:r="http://schemas.openxmlformats.org/officeDocument/2006/relationships" xmlns:m="http://schemas.openxmlformats.org/officeDocument/2006/math" xmlns:v="urn:schemas-microsoft-com:vml" xmlns:wp14="http://schemas.microsoft.com/office/word/2010/wordprocessingDrawing" xmlns:wp="http://schemas.openxmlformats.org/drawingml/2006/wordprocessingDrawing" xmlns:w10="urn:schemas-microsoft-com:office:word" xmlns:w="http://schemas.openxmlformats.org/wordprocessingml/2006/main" xmlns:w14="http://schemas.microsoft.com/office/word/2010/wordml" xmlns:w15="http://schemas.microsoft.com/office/word/2012/wordml" xmlns:w16cex="http://schemas.microsoft.com/office/word/2018/wordml/cex" xmlns:w16cid="http://schemas.microsoft.com/office/word/2016/wordml/cid" xmlns:w16="http://schemas.microsoft.com/office/word/2018/wordml" xmlns:w16se="http://schemas.microsoft.com/office/word/2015/wordml/symex" xmlns:wpg="http://schemas.microsoft.com/office/word/2010/wordprocessingGroup" xmlns:wpi="http://schemas.microsoft.com/office/word/2010/wordprocessingInk" xmlns:wne="http://schemas.microsoft.com/office/word/2006/wordml" xmlns:wps="http://schemas.microsoft.com/office/word/2010/wordprocessingShape" mc:Ignorable="w14 w15 w16se w16cid w16 w16cex wp14">
+  <w:footnote w:type="separator" w:id="-1">
+    <w:p>
+      <w:pPr>
+        <w:spacing w:after="0" w:line="240" w:lineRule="auto"/>
+      </w:pPr>
+      <w:r>
+        <w:separator/>
+      </w:r>
+    </w:p>
+  </w:footnote>
+  <w:footnote w:type="continuationSeparator" w:id="0">
+    <w:p>
+      <w:pPr>
+        <w:spacing w:after="0" w:line="240" w:lineRule="auto"/>
+      </w:pPr>
+      <w:r>
+        <w:continuationSeparator/>
+      </w:r>
+    </w:p>
+  </w:footnote>
+</w:footnotes>
+</file>
+
+<file path=word/header1.xml><?xml version="1.0" encoding="utf-8"?>
+<w:hdr xmlns:wpc="http://schemas.microsoft.com/office/word/2010/wordprocessingCanvas" xmlns:cx="http://schemas.microsoft.com/office/drawing/2014/chartex" xmlns:cx1="http://schemas.microsoft.com/office/drawing/2015/9/8/chartex" xmlns:cx2="http://schemas.microsoft.com/office/drawing/2015/10/21/chartex" xmlns:cx3="http://schemas.microsoft.com/office/drawing/2016/5/9/chartex" xmlns:cx4="http://schemas.microsoft.com/office/drawing/2016/5/10/chartex" xmlns:cx5="http://schemas.microsoft.com/office/drawing/2016/5/11/chartex" xmlns:cx6="http://schemas.microsoft.com/office/drawing/2016/5/12/chartex" xmlns:cx7="http://schemas.microsoft.com/office/drawing/2016/5/13/chartex" xmlns:cx8="http://schemas.microsoft.com/office/drawing/2016/5/14/chartex" xmlns:mc="http://schemas.openxmlformats.org/markup-compatibility/2006" xmlns:aink="http://schemas.microsoft.com/office/drawing/2016/ink" xmlns:am3d="http://schemas.microsoft.com/office/drawing/2017/model3d" xmlns:o="urn:schemas-microsoft-com:office:office" xmlns:r="http://schemas.openxmlformats.org/officeDocument/2006/relationships" xmlns:m="http://schemas.openxmlformats.org/officeDocument/2006/math" xmlns:v="urn:schemas-microsoft-com:vml" xmlns:wp14="http://schemas.microsoft.com/office/word/2010/wordprocessingDrawing" xmlns:wp="http://schemas.openxmlformats.org/drawingml/2006/wordprocessingDrawing" xmlns:w10="urn:schemas-microsoft-com:office:word" xmlns:w="http://schemas.openxmlformats.org/wordprocessingml/2006/main" xmlns:w14="http://schemas.microsoft.com/office/word/2010/wordml" xmlns:w15="http://schemas.microsoft.com/office/word/2012/wordml" xmlns:w16cex="http://schemas.microsoft.com/office/word/2018/wordml/cex" xmlns:w16cid="http://schemas.microsoft.com/office/word/2016/wordml/cid" xmlns:w16="http://schemas.microsoft.com/office/word/2018/wordml" xmlns:w16se="http://schemas.microsoft.com/office/word/2015/wordml/symex" xmlns:wpg="http://schemas.microsoft.com/office/word/2010/wordprocessingGroup" xmlns:wpi="http://schemas.microsoft.com/office/word/2010/wordprocessingInk" xmlns:wne="http://schemas.microsoft.com/office/word/2006/wordml" xmlns:wps="http://schemas.microsoft.com/office/word/2010/wordprocessingShape" mc:Ignorable="w14 w15 w16se w16cid w16 w16cex wp14">
+  <w:p>
+    <w:pPr>
+      <w:pStyle w:val="Header"/>
+    </w:pPr>
+    <w:r>
+      <w:t>Rachel Moglen</w:t>
+    </w:r>
+  </w:p>
+  <w:p>
+    <w:pPr>
+      <w:pStyle w:val="Header"/>
+    </w:pPr>
+    <w:r>
+      <w:t>Oct 12, 2020</w:t>
+    </w:r>
+  </w:p>
+  <w:p>
+    <w:pPr>
+      <w:pStyle w:val="Header"/>
+    </w:pPr>
+    <w:r>
+      <w:t>Environmental Development and Policy</w:t>
+    </w:r>
+    <w:r>
+      <w:t xml:space="preserve"> (</w:t>
+    </w:r>
+    <w:hyperlink r:id="rId1" w:history="1">
+      <w:r>
+        <w:rPr>
+          <w:rStyle w:val="Hyperlink"/>
+        </w:rPr>
+        <w:t>Github</w:t>
+      </w:r>
+    </w:hyperlink>
+    <w:r>
+      <w:t>)</w:t>
+    </w:r>
+  </w:p>
+</w:hdr>
 </file>
 
 <file path=word/numbering.xml><?xml version="1.0" encoding="utf-8"?>
@@ -1538,6 +3035,147 @@
       <w:contextualSpacing/>
     </w:pPr>
   </w:style>
+  <w:style w:type="paragraph" w:styleId="Title">
+    <w:name w:val="Title"/>
+    <w:basedOn w:val="Normal"/>
+    <w:next w:val="Normal"/>
+    <w:link w:val="TitleChar"/>
+    <w:uiPriority w:val="10"/>
+    <w:qFormat/>
+    <w:rsid w:val="00062E87"/>
+    <w:pPr>
+      <w:spacing w:after="0" w:line="240" w:lineRule="auto"/>
+      <w:contextualSpacing/>
+    </w:pPr>
+    <w:rPr>
+      <w:rFonts w:asciiTheme="majorHAnsi" w:eastAsiaTheme="majorEastAsia" w:hAnsiTheme="majorHAnsi" w:cstheme="majorBidi"/>
+      <w:spacing w:val="-10"/>
+      <w:kern w:val="28"/>
+      <w:sz w:val="56"/>
+      <w:szCs w:val="56"/>
+    </w:rPr>
+  </w:style>
+  <w:style w:type="character" w:customStyle="1" w:styleId="TitleChar">
+    <w:name w:val="Title Char"/>
+    <w:basedOn w:val="DefaultParagraphFont"/>
+    <w:link w:val="Title"/>
+    <w:uiPriority w:val="10"/>
+    <w:rsid w:val="00062E87"/>
+    <w:rPr>
+      <w:rFonts w:asciiTheme="majorHAnsi" w:eastAsiaTheme="majorEastAsia" w:hAnsiTheme="majorHAnsi" w:cstheme="majorBidi"/>
+      <w:spacing w:val="-10"/>
+      <w:kern w:val="28"/>
+      <w:sz w:val="56"/>
+      <w:szCs w:val="56"/>
+    </w:rPr>
+  </w:style>
+  <w:style w:type="paragraph" w:styleId="Header">
+    <w:name w:val="header"/>
+    <w:basedOn w:val="Normal"/>
+    <w:link w:val="HeaderChar"/>
+    <w:uiPriority w:val="99"/>
+    <w:unhideWhenUsed/>
+    <w:rsid w:val="00062E87"/>
+    <w:pPr>
+      <w:tabs>
+        <w:tab w:val="center" w:pos="4680"/>
+        <w:tab w:val="right" w:pos="9360"/>
+      </w:tabs>
+      <w:spacing w:after="0" w:line="240" w:lineRule="auto"/>
+    </w:pPr>
+  </w:style>
+  <w:style w:type="character" w:customStyle="1" w:styleId="HeaderChar">
+    <w:name w:val="Header Char"/>
+    <w:basedOn w:val="DefaultParagraphFont"/>
+    <w:link w:val="Header"/>
+    <w:uiPriority w:val="99"/>
+    <w:rsid w:val="00062E87"/>
+  </w:style>
+  <w:style w:type="paragraph" w:styleId="Footer">
+    <w:name w:val="footer"/>
+    <w:basedOn w:val="Normal"/>
+    <w:link w:val="FooterChar"/>
+    <w:uiPriority w:val="99"/>
+    <w:unhideWhenUsed/>
+    <w:rsid w:val="00062E87"/>
+    <w:pPr>
+      <w:tabs>
+        <w:tab w:val="center" w:pos="4680"/>
+        <w:tab w:val="right" w:pos="9360"/>
+      </w:tabs>
+      <w:spacing w:after="0" w:line="240" w:lineRule="auto"/>
+    </w:pPr>
+  </w:style>
+  <w:style w:type="character" w:customStyle="1" w:styleId="FooterChar">
+    <w:name w:val="Footer Char"/>
+    <w:basedOn w:val="DefaultParagraphFont"/>
+    <w:link w:val="Footer"/>
+    <w:uiPriority w:val="99"/>
+    <w:rsid w:val="00062E87"/>
+  </w:style>
+  <w:style w:type="character" w:styleId="PlaceholderText">
+    <w:name w:val="Placeholder Text"/>
+    <w:basedOn w:val="DefaultParagraphFont"/>
+    <w:uiPriority w:val="99"/>
+    <w:semiHidden/>
+    <w:rsid w:val="00420D9C"/>
+    <w:rPr>
+      <w:color w:val="808080"/>
+    </w:rPr>
+  </w:style>
+  <w:style w:type="paragraph" w:styleId="HTMLPreformatted">
+    <w:name w:val="HTML Preformatted"/>
+    <w:basedOn w:val="Normal"/>
+    <w:link w:val="HTMLPreformattedChar"/>
+    <w:uiPriority w:val="99"/>
+    <w:semiHidden/>
+    <w:unhideWhenUsed/>
+    <w:rsid w:val="009C022E"/>
+    <w:pPr>
+      <w:tabs>
+        <w:tab w:val="left" w:pos="916"/>
+        <w:tab w:val="left" w:pos="1832"/>
+        <w:tab w:val="left" w:pos="2748"/>
+        <w:tab w:val="left" w:pos="3664"/>
+        <w:tab w:val="left" w:pos="4580"/>
+        <w:tab w:val="left" w:pos="5496"/>
+        <w:tab w:val="left" w:pos="6412"/>
+        <w:tab w:val="left" w:pos="7328"/>
+        <w:tab w:val="left" w:pos="8244"/>
+        <w:tab w:val="left" w:pos="9160"/>
+        <w:tab w:val="left" w:pos="10076"/>
+        <w:tab w:val="left" w:pos="10992"/>
+        <w:tab w:val="left" w:pos="11908"/>
+        <w:tab w:val="left" w:pos="12824"/>
+        <w:tab w:val="left" w:pos="13740"/>
+        <w:tab w:val="left" w:pos="14656"/>
+      </w:tabs>
+      <w:spacing w:after="0" w:line="240" w:lineRule="auto"/>
+    </w:pPr>
+    <w:rPr>
+      <w:rFonts w:ascii="Courier New" w:eastAsia="Times New Roman" w:hAnsi="Courier New" w:cs="Courier New"/>
+      <w:sz w:val="20"/>
+      <w:szCs w:val="20"/>
+    </w:rPr>
+  </w:style>
+  <w:style w:type="character" w:customStyle="1" w:styleId="HTMLPreformattedChar">
+    <w:name w:val="HTML Preformatted Char"/>
+    <w:basedOn w:val="DefaultParagraphFont"/>
+    <w:link w:val="HTMLPreformatted"/>
+    <w:uiPriority w:val="99"/>
+    <w:semiHidden/>
+    <w:rsid w:val="009C022E"/>
+    <w:rPr>
+      <w:rFonts w:ascii="Courier New" w:eastAsia="Times New Roman" w:hAnsi="Courier New" w:cs="Courier New"/>
+      <w:sz w:val="20"/>
+      <w:szCs w:val="20"/>
+    </w:rPr>
+  </w:style>
+  <w:style w:type="character" w:customStyle="1" w:styleId="gnkrckgcgsb">
+    <w:name w:val="gnkrckgcgsb"/>
+    <w:basedOn w:val="DefaultParagraphFont"/>
+    <w:rsid w:val="009C022E"/>
+  </w:style>
 </w:styles>
 </file>
 

</xml_diff>